<commit_message>
progress bab 2 sampe CA
</commit_message>
<xml_diff>
--- a/Bahan/laporan akhir-19112017.docx
+++ b/Bahan/laporan akhir-19112017.docx
@@ -411,27 +411,7 @@
                                 <w:sz w:val="28"/>
                                 <w:szCs w:val="28"/>
                               </w:rPr>
-                              <w:t xml:space="preserve">Vania Natali, </w:t>
-                            </w:r>
-                            <w:proofErr w:type="gramStart"/>
-                            <w:r>
-                              <w:rPr>
-                                <w:rFonts w:ascii="Times New Roman" w:hAnsi="Times New Roman"/>
-                                <w:b/>
-                                <w:sz w:val="28"/>
-                                <w:szCs w:val="28"/>
-                              </w:rPr>
-                              <w:t>S.Kom.,</w:t>
-                            </w:r>
-                            <w:proofErr w:type="gramEnd"/>
-                            <w:r>
-                              <w:rPr>
-                                <w:rFonts w:ascii="Times New Roman" w:hAnsi="Times New Roman"/>
-                                <w:b/>
-                                <w:sz w:val="28"/>
-                                <w:szCs w:val="28"/>
-                              </w:rPr>
-                              <w:t xml:space="preserve"> M.T.</w:t>
+                              <w:t>Vania Natali, S.Kom., M.T.</w:t>
                             </w:r>
                           </w:p>
                           <w:p>
@@ -920,27 +900,7 @@
                           <w:sz w:val="28"/>
                           <w:szCs w:val="28"/>
                         </w:rPr>
-                        <w:t xml:space="preserve">Vania Natali, </w:t>
-                      </w:r>
-                      <w:proofErr w:type="gramStart"/>
-                      <w:r>
-                        <w:rPr>
-                          <w:rFonts w:ascii="Times New Roman" w:hAnsi="Times New Roman"/>
-                          <w:b/>
-                          <w:sz w:val="28"/>
-                          <w:szCs w:val="28"/>
-                        </w:rPr>
-                        <w:t>S.Kom.,</w:t>
-                      </w:r>
-                      <w:proofErr w:type="gramEnd"/>
-                      <w:r>
-                        <w:rPr>
-                          <w:rFonts w:ascii="Times New Roman" w:hAnsi="Times New Roman"/>
-                          <w:b/>
-                          <w:sz w:val="28"/>
-                          <w:szCs w:val="28"/>
-                        </w:rPr>
-                        <w:t xml:space="preserve"> M.T.</w:t>
+                        <w:t>Vania Natali, S.Kom., M.T.</w:t>
                       </w:r>
                     </w:p>
                     <w:p>
@@ -3611,7 +3571,6 @@
           <w:szCs w:val="24"/>
         </w:rPr>
       </w:pPr>
-      <w:proofErr w:type="gramStart"/>
       <w:r>
         <w:rPr>
           <w:rFonts w:ascii="Times New Roman" w:hAnsi="Times New Roman"/>
@@ -3641,7 +3600,6 @@
         </w:rPr>
         <w:t>(</w:t>
       </w:r>
-      <w:proofErr w:type="gramEnd"/>
       <w:r>
         <w:rPr>
           <w:rFonts w:ascii="Times New Roman" w:hAnsi="Times New Roman"/>
@@ -4941,8 +4899,6 @@
         </w:rPr>
         <w:t>.</w:t>
       </w:r>
-      <w:bookmarkStart w:id="0" w:name="_GoBack"/>
-      <w:bookmarkEnd w:id="0"/>
     </w:p>
     <w:p>
       <w:pPr>
@@ -7836,7 +7792,6 @@
         </w:rPr>
         <w:t>S</w:t>
       </w:r>
-      <w:proofErr w:type="gramStart"/>
       <w:r>
         <w:rPr>
           <w:rFonts w:ascii="Times New Roman" w:hAnsi="Times New Roman"/>
@@ -7882,7 +7837,6 @@
         </w:rPr>
         <w:t>f</w:t>
       </w:r>
-      <w:proofErr w:type="gramEnd"/>
       <w:r>
         <w:rPr>
           <w:rFonts w:ascii="Times New Roman" w:hAnsi="Times New Roman"/>
@@ -8402,21 +8356,12 @@
           <w:sz w:val="24"/>
         </w:rPr>
       </w:pPr>
-      <w:proofErr w:type="gramStart"/>
-      <w:r>
-        <w:rPr>
-          <w:rFonts w:ascii="Times New Roman" w:hAnsi="Times New Roman"/>
-          <w:sz w:val="24"/>
-        </w:rPr>
-        <w:t>dimana</w:t>
-      </w:r>
-      <w:proofErr w:type="gramEnd"/>
-      <w:r>
-        <w:rPr>
-          <w:rFonts w:ascii="Times New Roman" w:hAnsi="Times New Roman"/>
-          <w:sz w:val="24"/>
-        </w:rPr>
-        <w:t xml:space="preserve"> </w:t>
+      <w:r>
+        <w:rPr>
+          <w:rFonts w:ascii="Times New Roman" w:hAnsi="Times New Roman"/>
+          <w:sz w:val="24"/>
+        </w:rPr>
+        <w:t xml:space="preserve">dimana </w:t>
       </w:r>
       <w:r>
         <w:rPr>
@@ -9204,7 +9149,6 @@
         </w:rPr>
         <w:t>F</w:t>
       </w:r>
-      <w:proofErr w:type="gramStart"/>
       <w:r>
         <w:rPr>
           <w:rFonts w:ascii="Times New Roman" w:hAnsi="Times New Roman"/>
@@ -9220,7 +9164,6 @@
         </w:rPr>
         <w:t>C</w:t>
       </w:r>
-      <w:proofErr w:type="gramEnd"/>
       <w:r>
         <w:rPr>
           <w:rFonts w:ascii="Times New Roman" w:hAnsi="Times New Roman"/>
@@ -9454,21 +9397,12 @@
         </w:rPr>
         <w:t>S</w:t>
       </w:r>
-      <w:proofErr w:type="gramStart"/>
-      <w:r>
-        <w:rPr>
-          <w:rFonts w:ascii="Times New Roman" w:hAnsi="Times New Roman"/>
-          <w:sz w:val="24"/>
-        </w:rPr>
-        <w:t>={</w:t>
-      </w:r>
-      <w:proofErr w:type="gramEnd"/>
-      <w:r>
-        <w:rPr>
-          <w:rFonts w:ascii="Times New Roman" w:hAnsi="Times New Roman"/>
-          <w:sz w:val="24"/>
-        </w:rPr>
-        <w:t xml:space="preserve">0,1}. </w:t>
+      <w:r>
+        <w:rPr>
+          <w:rFonts w:ascii="Times New Roman" w:hAnsi="Times New Roman"/>
+          <w:sz w:val="24"/>
+        </w:rPr>
+        <w:t xml:space="preserve">={0,1}. </w:t>
       </w:r>
       <w:r>
         <w:rPr>
@@ -9492,7 +9426,6 @@
         </w:rPr>
         <w:t xml:space="preserve"> adalah sebuah fungsi </w:t>
       </w:r>
-      <w:proofErr w:type="gramStart"/>
       <w:r>
         <w:rPr>
           <w:rFonts w:ascii="Times New Roman" w:hAnsi="Times New Roman"/>
@@ -9506,15 +9439,7 @@
           <w:rFonts w:ascii="Times New Roman" w:hAnsi="Times New Roman"/>
           <w:sz w:val="24"/>
         </w:rPr>
-        <w:t xml:space="preserve"> :</w:t>
-      </w:r>
-      <w:proofErr w:type="gramEnd"/>
-      <w:r>
-        <w:rPr>
-          <w:rFonts w:ascii="Times New Roman" w:hAnsi="Times New Roman"/>
-          <w:sz w:val="24"/>
-        </w:rPr>
-        <w:t xml:space="preserve"> {0,1}</w:t>
+        <w:t xml:space="preserve"> : {0,1}</w:t>
       </w:r>
       <w:r>
         <w:rPr>
@@ -9827,15 +9752,7 @@
           <w:rFonts w:ascii="Times New Roman" w:hAnsi="Times New Roman"/>
           <w:sz w:val="24"/>
         </w:rPr>
-        <w:t xml:space="preserve"> adalah parameter yang disebut dengan radius yang merepresentasikan ketetanggaan standar dari CA satu dimensi. </w:t>
-      </w:r>
-      <w:proofErr w:type="gramStart"/>
-      <w:r>
-        <w:rPr>
-          <w:rFonts w:ascii="Times New Roman" w:hAnsi="Times New Roman"/>
-          <w:sz w:val="24"/>
-        </w:rPr>
-        <w:t xml:space="preserve">Jika  </w:t>
+        <w:t xml:space="preserve"> adalah parameter yang disebut dengan radius yang merepresentasikan ketetanggaan standar dari CA satu dimensi. Jika  </w:t>
       </w:r>
       <w:r>
         <w:rPr>
@@ -9845,7 +9762,6 @@
         </w:rPr>
         <w:t>r</w:t>
       </w:r>
-      <w:proofErr w:type="gramEnd"/>
       <w:r>
         <w:rPr>
           <w:rFonts w:ascii="Times New Roman" w:hAnsi="Times New Roman"/>
@@ -10100,9 +10016,11 @@
           <w:sz w:val="24"/>
         </w:rPr>
       </w:pPr>
-      <w:r>
-        <w:rPr>
-          <w:rFonts w:ascii="Times New Roman" w:hAnsi="Times New Roman"/>
+      <w:bookmarkStart w:id="0" w:name="_GoBack"/>
+      <w:r>
+        <w:rPr>
+          <w:rFonts w:ascii="Times New Roman" w:hAnsi="Times New Roman"/>
+          <w:color w:val="FF0000"/>
           <w:sz w:val="24"/>
         </w:rPr>
         <w:t xml:space="preserve">Daerah asal dari </w:t>
@@ -10111,6 +10029,7 @@
         <w:rPr>
           <w:rFonts w:ascii="Times New Roman" w:hAnsi="Times New Roman"/>
           <w:i/>
+          <w:color w:val="FF0000"/>
           <w:sz w:val="24"/>
         </w:rPr>
         <w:t>f</w:t>
@@ -10118,6 +10037,7 @@
       <w:r>
         <w:rPr>
           <w:rFonts w:ascii="Times New Roman" w:hAnsi="Times New Roman"/>
+          <w:color w:val="FF0000"/>
           <w:sz w:val="24"/>
         </w:rPr>
         <w:t xml:space="preserve"> adalah himpunan semua triplet 2</w:t>
@@ -10125,6 +10045,7 @@
       <w:r>
         <w:rPr>
           <w:rFonts w:ascii="Times New Roman" w:hAnsi="Times New Roman"/>
+          <w:color w:val="FF0000"/>
           <w:sz w:val="24"/>
           <w:vertAlign w:val="superscript"/>
         </w:rPr>
@@ -10133,9 +10054,18 @@
       <w:r>
         <w:rPr>
           <w:rFonts w:ascii="Times New Roman" w:hAnsi="Times New Roman"/>
-          <w:sz w:val="24"/>
-        </w:rPr>
-        <w:t xml:space="preserve"> yang menghasilkan 256 aturan elementer yang berbeda. Aturan yang biasa digunakan adalah aturan den</w:t>
+          <w:color w:val="FF0000"/>
+          <w:sz w:val="24"/>
+        </w:rPr>
+        <w:t xml:space="preserve"> yang menghasilkan 256 aturan elementer yang berbeda</w:t>
+      </w:r>
+      <w:bookmarkEnd w:id="0"/>
+      <w:r>
+        <w:rPr>
+          <w:rFonts w:ascii="Times New Roman" w:hAnsi="Times New Roman"/>
+          <w:sz w:val="24"/>
+        </w:rPr>
+        <w:t>. Aturan yang biasa digunakan adalah aturan den</w:t>
       </w:r>
       <w:r>
         <w:rPr>
@@ -13910,27 +13840,7 @@
           <w:sz w:val="24"/>
           <w:szCs w:val="24"/>
         </w:rPr>
-        <w:t xml:space="preserve"> menjelaskan status dari setiap tahapan beserta luaran yang ditargetkan dan </w:t>
-      </w:r>
-      <w:proofErr w:type="gramStart"/>
-      <w:r>
-        <w:rPr>
-          <w:rFonts w:ascii="Times New Roman" w:hAnsi="Times New Roman"/>
-          <w:color w:val="000000"/>
-          <w:sz w:val="24"/>
-          <w:szCs w:val="24"/>
-        </w:rPr>
-        <w:t>indikator  keberhasilannya</w:t>
-      </w:r>
-      <w:proofErr w:type="gramEnd"/>
-      <w:r>
-        <w:rPr>
-          <w:rFonts w:ascii="Times New Roman" w:hAnsi="Times New Roman"/>
-          <w:color w:val="000000"/>
-          <w:sz w:val="24"/>
-          <w:szCs w:val="24"/>
-        </w:rPr>
-        <w:t>.</w:t>
+        <w:t xml:space="preserve"> menjelaskan status dari setiap tahapan beserta luaran yang ditargetkan dan indikator  keberhasilannya.</w:t>
       </w:r>
       <w:r>
         <w:rPr>
@@ -19560,25 +19470,14 @@
         </w:rPr>
         <w:t xml:space="preserve">, </w:t>
       </w:r>
-      <w:proofErr w:type="gramStart"/>
-      <w:r>
-        <w:rPr>
-          <w:rFonts w:ascii="Times New Roman" w:hAnsi="Times New Roman"/>
-          <w:color w:val="000000"/>
-          <w:sz w:val="24"/>
-          <w:szCs w:val="24"/>
-        </w:rPr>
-        <w:t>… ,</w:t>
-      </w:r>
-      <w:proofErr w:type="gramEnd"/>
-      <w:r>
-        <w:rPr>
-          <w:rFonts w:ascii="Times New Roman" w:hAnsi="Times New Roman"/>
-          <w:color w:val="000000"/>
-          <w:sz w:val="24"/>
-          <w:szCs w:val="24"/>
-        </w:rPr>
-        <w:t xml:space="preserve"> </w:t>
+      <w:r>
+        <w:rPr>
+          <w:rFonts w:ascii="Times New Roman" w:hAnsi="Times New Roman"/>
+          <w:color w:val="000000"/>
+          <w:sz w:val="24"/>
+          <w:szCs w:val="24"/>
+        </w:rPr>
+        <w:t xml:space="preserve">… , </w:t>
       </w:r>
       <w:r>
         <w:rPr>
@@ -20112,7 +20011,6 @@
         </w:rPr>
         <w:t>1</w:t>
       </w:r>
-      <w:proofErr w:type="gramStart"/>
       <w:r>
         <w:rPr>
           <w:rFonts w:ascii="Times New Roman" w:eastAsia="SimSun" w:hAnsi="Times New Roman"/>
@@ -20120,17 +20018,7 @@
           <w:sz w:val="24"/>
           <w:lang w:eastAsia="zh-CN"/>
         </w:rPr>
-        <w:t>, …,</w:t>
-      </w:r>
-      <w:proofErr w:type="gramEnd"/>
-      <w:r>
-        <w:rPr>
-          <w:rFonts w:ascii="Times New Roman" w:eastAsia="SimSun" w:hAnsi="Times New Roman"/>
-          <w:kern w:val="2"/>
-          <w:sz w:val="24"/>
-          <w:lang w:eastAsia="zh-CN"/>
-        </w:rPr>
-        <w:t xml:space="preserve"> </w:t>
+        <w:t xml:space="preserve">, …, </w:t>
       </w:r>
       <w:r>
         <w:rPr>
@@ -20358,27 +20246,7 @@
           <w:sz w:val="24"/>
           <w:szCs w:val="24"/>
         </w:rPr>
-        <w:t xml:space="preserve">, </w:t>
-      </w:r>
-      <w:proofErr w:type="gramStart"/>
-      <w:r>
-        <w:rPr>
-          <w:rFonts w:ascii="Times New Roman" w:hAnsi="Times New Roman"/>
-          <w:color w:val="000000"/>
-          <w:sz w:val="24"/>
-          <w:szCs w:val="24"/>
-        </w:rPr>
-        <w:t>… ,</w:t>
-      </w:r>
-      <w:proofErr w:type="gramEnd"/>
-      <w:r>
-        <w:rPr>
-          <w:rFonts w:ascii="Times New Roman" w:hAnsi="Times New Roman"/>
-          <w:color w:val="000000"/>
-          <w:sz w:val="24"/>
-          <w:szCs w:val="24"/>
-        </w:rPr>
-        <w:t xml:space="preserve"> </w:t>
+        <w:t xml:space="preserve">, … , </w:t>
       </w:r>
       <w:r>
         <w:rPr>
@@ -20644,7 +20512,6 @@
         </w:rPr>
         <w:t>1</w:t>
       </w:r>
-      <w:proofErr w:type="gramStart"/>
       <w:r>
         <w:rPr>
           <w:rFonts w:ascii="Times New Roman" w:eastAsia="SimSun" w:hAnsi="Times New Roman"/>
@@ -20652,17 +20519,7 @@
           <w:sz w:val="24"/>
           <w:lang w:eastAsia="zh-CN"/>
         </w:rPr>
-        <w:t>, …,</w:t>
-      </w:r>
-      <w:proofErr w:type="gramEnd"/>
-      <w:r>
-        <w:rPr>
-          <w:rFonts w:ascii="Times New Roman" w:eastAsia="SimSun" w:hAnsi="Times New Roman"/>
-          <w:kern w:val="2"/>
-          <w:sz w:val="24"/>
-          <w:lang w:eastAsia="zh-CN"/>
-        </w:rPr>
-        <w:t xml:space="preserve"> </w:t>
+        <w:t xml:space="preserve">, …, </w:t>
       </w:r>
       <w:r>
         <w:rPr>
@@ -20870,7 +20727,6 @@
         </w:rPr>
         <w:t>1</w:t>
       </w:r>
-      <w:proofErr w:type="gramStart"/>
       <w:r>
         <w:rPr>
           <w:rFonts w:ascii="Times New Roman" w:eastAsia="SimSun" w:hAnsi="Times New Roman"/>
@@ -20878,17 +20734,7 @@
           <w:sz w:val="24"/>
           <w:lang w:eastAsia="zh-CN"/>
         </w:rPr>
-        <w:t>, …,</w:t>
-      </w:r>
-      <w:proofErr w:type="gramEnd"/>
-      <w:r>
-        <w:rPr>
-          <w:rFonts w:ascii="Times New Roman" w:eastAsia="SimSun" w:hAnsi="Times New Roman"/>
-          <w:kern w:val="2"/>
-          <w:sz w:val="24"/>
-          <w:lang w:eastAsia="zh-CN"/>
-        </w:rPr>
-        <w:t xml:space="preserve"> </w:t>
+        <w:t xml:space="preserve">, …, </w:t>
       </w:r>
       <w:r>
         <w:rPr>
@@ -21271,7 +21117,6 @@
         </w:rPr>
         <w:t xml:space="preserve"> </w:t>
       </w:r>
-      <w:proofErr w:type="gramStart"/>
       <w:r>
         <w:rPr>
           <w:rFonts w:ascii="Times New Roman" w:eastAsia="SimSun" w:hAnsi="Times New Roman"/>
@@ -21298,17 +21143,7 @@
           <w:sz w:val="24"/>
           <w:szCs w:val="24"/>
         </w:rPr>
-        <w:t xml:space="preserve"> adalah</w:t>
-      </w:r>
-      <w:proofErr w:type="gramEnd"/>
-      <w:r>
-        <w:rPr>
-          <w:rFonts w:ascii="Times New Roman" w:hAnsi="Times New Roman"/>
-          <w:color w:val="000000"/>
-          <w:sz w:val="24"/>
-          <w:szCs w:val="24"/>
-        </w:rPr>
-        <w:t xml:space="preserve"> sebuah fungsi transformasi ketetanggaan. </w:t>
+        <w:t xml:space="preserve"> adalah sebuah fungsi transformasi ketetanggaan. </w:t>
       </w:r>
     </w:p>
     <w:p>
@@ -25393,7 +25228,6 @@
         </w:rPr>
         <w:t xml:space="preserve">Misal </w:t>
       </w:r>
-      <w:proofErr w:type="gramStart"/>
       <w:r>
         <w:rPr>
           <w:rFonts w:ascii="Times New Roman" w:hAnsi="Times New Roman"/>
@@ -25423,7 +25257,6 @@
         </w:rPr>
         <w:t>(</w:t>
       </w:r>
-      <w:proofErr w:type="gramEnd"/>
       <w:r>
         <w:rPr>
           <w:rFonts w:ascii="Times New Roman" w:hAnsi="Times New Roman"/>
@@ -25784,7 +25617,6 @@
         </w:rPr>
         <w:t xml:space="preserve">                                             </w:t>
       </w:r>
-      <w:proofErr w:type="gramStart"/>
       <w:r>
         <w:rPr>
           <w:rFonts w:ascii="Times New Roman" w:hAnsi="Times New Roman"/>
@@ -25814,7 +25646,6 @@
         </w:rPr>
         <w:t>(</w:t>
       </w:r>
-      <w:proofErr w:type="gramEnd"/>
       <w:r>
         <w:rPr>
           <w:rFonts w:ascii="Times New Roman" w:hAnsi="Times New Roman"/>
@@ -30341,25 +30172,7 @@
           <w:sz w:val="24"/>
           <w:szCs w:val="24"/>
         </w:rPr>
-        <w:t>Gerard 't Hooft, "The Cellular Automaton Interpretation of Quantum Mechanics. A View on the Quantum Nature of our Universe, Compulsory or Impossible</w:t>
-      </w:r>
-      <w:proofErr w:type="gramStart"/>
-      <w:r>
-        <w:rPr>
-          <w:rFonts w:ascii="Times New Roman" w:hAnsi="Times New Roman"/>
-          <w:sz w:val="24"/>
-          <w:szCs w:val="24"/>
-        </w:rPr>
-        <w:t>?,</w:t>
-      </w:r>
-      <w:proofErr w:type="gramEnd"/>
-      <w:r>
-        <w:rPr>
-          <w:rFonts w:ascii="Times New Roman" w:hAnsi="Times New Roman"/>
-          <w:sz w:val="24"/>
-          <w:szCs w:val="24"/>
-        </w:rPr>
-        <w:t>" arXiv:1405.1548v2</w:t>
+        <w:t>Gerard 't Hooft, "The Cellular Automaton Interpretation of Quantum Mechanics. A View on the Quantum Nature of our Universe, Compulsory or Impossible?," arXiv:1405.1548v2</w:t>
       </w:r>
       <w:r>
         <w:rPr>
@@ -30813,7 +30626,7 @@
               </w14:shadow>
               <w14:numForm w14:val="oldStyle"/>
             </w:rPr>
-            <w:t>4</w:t>
+            <w:t>13</w:t>
           </w:r>
           <w:r>
             <w:rPr>
@@ -35306,64 +35119,64 @@
   </dgm:ptLst>
   <dgm:cxnLst>
     <dgm:cxn modelId="{770B27C0-0C36-4891-8905-BA62C862F07D}" srcId="{5E343EDE-1A45-40BE-9EAA-2A70B4E0FADE}" destId="{CA7C2B05-04FB-45CD-B12D-BBB69FAD52C7}" srcOrd="3" destOrd="0" parTransId="{D86882B7-4B90-44C2-BD45-9D825B331BBF}" sibTransId="{4F6B92A2-98CC-4F20-A68B-1FE0DE70EE87}"/>
-    <dgm:cxn modelId="{329B500B-58D3-4F1D-911E-7757819D3AC4}" type="presOf" srcId="{CA7C2B05-04FB-45CD-B12D-BBB69FAD52C7}" destId="{2F1A4B7F-E048-4C7D-968E-DE6CFFB7C6B5}" srcOrd="1" destOrd="0" presId="urn:microsoft.com/office/officeart/2005/8/layout/process4"/>
     <dgm:cxn modelId="{556FB792-3D95-409C-A528-38860834226F}" srcId="{D5A7D7AE-248C-4D8B-B8C3-D2D9AFD835CA}" destId="{B4368434-CA08-4EDF-97C8-57A133835A6E}" srcOrd="0" destOrd="0" parTransId="{A5FEBE9C-FA79-4F18-BBAC-7AE5A3F825D2}" sibTransId="{062DE5A4-C6CE-4054-9812-BD5F2644A6DE}"/>
-    <dgm:cxn modelId="{2F6D88BC-6742-4D39-AD60-72C4504F0910}" type="presOf" srcId="{F7041BB3-98B1-4259-93FC-4031A645610C}" destId="{BC19873B-BBED-4FC7-AE70-71EAD60AE790}" srcOrd="0" destOrd="0" presId="urn:microsoft.com/office/officeart/2005/8/layout/process4"/>
-    <dgm:cxn modelId="{716B028E-015E-4E3B-B648-D55C98EC3033}" type="presOf" srcId="{8E577BFD-2332-4371-B62D-C5801CDF2D09}" destId="{7651CE6A-52B3-406D-8F88-34E55F32D1C0}" srcOrd="0" destOrd="0" presId="urn:microsoft.com/office/officeart/2005/8/layout/process4"/>
-    <dgm:cxn modelId="{2E318308-3243-4187-AE39-BAFD860B54CB}" type="presOf" srcId="{09B250FB-1EFC-42F1-AE7E-BDB9F0E6E35A}" destId="{D6AF3F88-3F12-45F2-B87C-E145821ADAB3}" srcOrd="0" destOrd="0" presId="urn:microsoft.com/office/officeart/2005/8/layout/process4"/>
+    <dgm:cxn modelId="{C92BF10C-A59B-41D2-8A14-17B81FD94ADB}" type="presOf" srcId="{C0D078F4-8552-4EF1-8466-7539C98E4097}" destId="{FEFDF2CC-EC8F-4D27-8FD9-56E3FA062E03}" srcOrd="0" destOrd="0" presId="urn:microsoft.com/office/officeart/2005/8/layout/process4"/>
     <dgm:cxn modelId="{51B21F78-57E2-4682-AC26-18624EEC15B3}" srcId="{DC4CCE76-04C5-4F8E-8EAD-3FE03D932A59}" destId="{8E577BFD-2332-4371-B62D-C5801CDF2D09}" srcOrd="3" destOrd="0" parTransId="{3D9E0127-7903-4E77-A1D1-3BBCCC634B08}" sibTransId="{C7C3B4DD-6101-4A43-AB1F-41F255C3B195}"/>
-    <dgm:cxn modelId="{B0D7B153-FDA8-4F09-9859-2ADCAB12C90C}" type="presOf" srcId="{409ABA01-1F31-4EA7-934C-779430417F6C}" destId="{CCEB75BC-0F65-418D-BFB1-5E4355CF120C}" srcOrd="0" destOrd="0" presId="urn:microsoft.com/office/officeart/2005/8/layout/process4"/>
-    <dgm:cxn modelId="{BB387A9E-6966-4E4A-9F4D-804E4461B69E}" type="presOf" srcId="{DC4CCE76-04C5-4F8E-8EAD-3FE03D932A59}" destId="{0AF42C51-D68F-4872-A3B4-E3B51029BB28}" srcOrd="0" destOrd="0" presId="urn:microsoft.com/office/officeart/2005/8/layout/process4"/>
+    <dgm:cxn modelId="{72BABA27-7919-4562-9888-D95659B85DE4}" type="presOf" srcId="{D5A7D7AE-248C-4D8B-B8C3-D2D9AFD835CA}" destId="{2C84A5A7-D7E2-4E9A-9C94-6441BD85CA71}" srcOrd="0" destOrd="0" presId="urn:microsoft.com/office/officeart/2005/8/layout/process4"/>
+    <dgm:cxn modelId="{A8127753-FA23-4796-B9FD-56C588950646}" type="presOf" srcId="{D5A7D7AE-248C-4D8B-B8C3-D2D9AFD835CA}" destId="{A760EE1D-0753-4A4E-8EE3-9CE3A651BD3F}" srcOrd="1" destOrd="0" presId="urn:microsoft.com/office/officeart/2005/8/layout/process4"/>
+    <dgm:cxn modelId="{4CB6ED89-929F-4B4B-A1B9-ACAE38446FC5}" type="presOf" srcId="{DC4CCE76-04C5-4F8E-8EAD-3FE03D932A59}" destId="{0AF42C51-D68F-4872-A3B4-E3B51029BB28}" srcOrd="0" destOrd="0" presId="urn:microsoft.com/office/officeart/2005/8/layout/process4"/>
     <dgm:cxn modelId="{473324A3-F00A-46C6-80F9-DF400DD86F12}" srcId="{DC4CCE76-04C5-4F8E-8EAD-3FE03D932A59}" destId="{C0D078F4-8552-4EF1-8466-7539C98E4097}" srcOrd="1" destOrd="0" parTransId="{AEB02736-7826-4CDB-9CC4-9DC7F9711CD8}" sibTransId="{E04EAFC2-B99D-4E34-B543-59656843EC5C}"/>
-    <dgm:cxn modelId="{2FF2C989-5393-49B5-B0DE-B09378226394}" type="presOf" srcId="{66BA292C-B6A2-4984-B147-FCCC821C5CD5}" destId="{051906E1-FD5D-4298-B3F0-D95A1B680A52}" srcOrd="0" destOrd="0" presId="urn:microsoft.com/office/officeart/2005/8/layout/process4"/>
-    <dgm:cxn modelId="{0ADCCD78-AE8C-4E77-9AB6-F9FE4DECC509}" type="presOf" srcId="{60AB443D-825C-43E2-A498-6E3F43C3D956}" destId="{CC4EF816-B4CF-41C2-BE21-793CF87F0FFB}" srcOrd="0" destOrd="0" presId="urn:microsoft.com/office/officeart/2005/8/layout/process4"/>
+    <dgm:cxn modelId="{9EA9AA07-089E-46E8-BFAA-686B080CA42B}" type="presOf" srcId="{CA7C2B05-04FB-45CD-B12D-BBB69FAD52C7}" destId="{2F1A4B7F-E048-4C7D-968E-DE6CFFB7C6B5}" srcOrd="1" destOrd="0" presId="urn:microsoft.com/office/officeart/2005/8/layout/process4"/>
+    <dgm:cxn modelId="{6B9F9A3F-C70B-4B3B-A9C0-8EB602CF38C5}" type="presOf" srcId="{60AB443D-825C-43E2-A498-6E3F43C3D956}" destId="{CC4EF816-B4CF-41C2-BE21-793CF87F0FFB}" srcOrd="0" destOrd="0" presId="urn:microsoft.com/office/officeart/2005/8/layout/process4"/>
+    <dgm:cxn modelId="{D587491A-E08E-47FA-83E1-6819453B7973}" type="presOf" srcId="{5E343EDE-1A45-40BE-9EAA-2A70B4E0FADE}" destId="{EF69A126-E9FA-48D7-919A-149EBB5A0A75}" srcOrd="0" destOrd="0" presId="urn:microsoft.com/office/officeart/2005/8/layout/process4"/>
     <dgm:cxn modelId="{69942FCA-E04F-41E0-A870-A86D3CB7097E}" srcId="{5E343EDE-1A45-40BE-9EAA-2A70B4E0FADE}" destId="{DC4CCE76-04C5-4F8E-8EAD-3FE03D932A59}" srcOrd="1" destOrd="0" parTransId="{A5459F71-8211-4D58-811A-48B4019EA56C}" sibTransId="{C02DE3C1-78F0-4C4B-8562-A15BA3145E59}"/>
-    <dgm:cxn modelId="{8B3A6C8B-71EC-479C-944F-C01E828A1970}" type="presOf" srcId="{66BA292C-B6A2-4984-B147-FCCC821C5CD5}" destId="{CCB661EB-AFE1-44F6-A4F2-319A75168331}" srcOrd="1" destOrd="0" presId="urn:microsoft.com/office/officeart/2005/8/layout/process4"/>
+    <dgm:cxn modelId="{7F88723B-3DF0-43AD-A753-CEB28691C9CB}" type="presOf" srcId="{66BA292C-B6A2-4984-B147-FCCC821C5CD5}" destId="{051906E1-FD5D-4298-B3F0-D95A1B680A52}" srcOrd="0" destOrd="0" presId="urn:microsoft.com/office/officeart/2005/8/layout/process4"/>
     <dgm:cxn modelId="{6A1AC0F2-9F95-4790-93F9-1D8A6B184D14}" srcId="{66BA292C-B6A2-4984-B147-FCCC821C5CD5}" destId="{60AB443D-825C-43E2-A498-6E3F43C3D956}" srcOrd="0" destOrd="0" parTransId="{4B4C4490-D279-4566-8CC9-6AEF3BBDBE0D}" sibTransId="{57C9DCFB-0CEB-448F-ABC2-0640EB02AFF0}"/>
-    <dgm:cxn modelId="{F7638278-AF0A-4689-9847-BCCF944A14BF}" type="presOf" srcId="{C0D078F4-8552-4EF1-8466-7539C98E4097}" destId="{FEFDF2CC-EC8F-4D27-8FD9-56E3FA062E03}" srcOrd="0" destOrd="0" presId="urn:microsoft.com/office/officeart/2005/8/layout/process4"/>
     <dgm:cxn modelId="{DCDE12F2-C384-4B6A-8C46-596BA70A8AEA}" srcId="{5E343EDE-1A45-40BE-9EAA-2A70B4E0FADE}" destId="{D5A7D7AE-248C-4D8B-B8C3-D2D9AFD835CA}" srcOrd="2" destOrd="0" parTransId="{3A9BFA31-1574-4DDC-8512-D0C486AC9C2D}" sibTransId="{C8BA9424-44D1-4CFA-BD78-9493EE822AAC}"/>
-    <dgm:cxn modelId="{D3FE69C3-42C1-4C13-B98F-029D5B2BAE50}" type="presOf" srcId="{D5A7D7AE-248C-4D8B-B8C3-D2D9AFD835CA}" destId="{A760EE1D-0753-4A4E-8EE3-9CE3A651BD3F}" srcOrd="1" destOrd="0" presId="urn:microsoft.com/office/officeart/2005/8/layout/process4"/>
+    <dgm:cxn modelId="{9469BE91-DE46-4F48-907C-EF6401B5E830}" type="presOf" srcId="{F7041BB3-98B1-4259-93FC-4031A645610C}" destId="{BC19873B-BBED-4FC7-AE70-71EAD60AE790}" srcOrd="0" destOrd="0" presId="urn:microsoft.com/office/officeart/2005/8/layout/process4"/>
+    <dgm:cxn modelId="{8EDBA7DD-D8B6-4DA1-933C-E6D613A081EF}" type="presOf" srcId="{8E577BFD-2332-4371-B62D-C5801CDF2D09}" destId="{7651CE6A-52B3-406D-8F88-34E55F32D1C0}" srcOrd="0" destOrd="0" presId="urn:microsoft.com/office/officeart/2005/8/layout/process4"/>
+    <dgm:cxn modelId="{701DAE1E-8E15-4BF1-B4A5-4B9EA0DA5FE8}" type="presOf" srcId="{EEF97483-7ABE-4386-BA46-B0306B406642}" destId="{7D50C313-12D2-440E-988A-5F6FDE39675B}" srcOrd="0" destOrd="0" presId="urn:microsoft.com/office/officeart/2005/8/layout/process4"/>
     <dgm:cxn modelId="{69F56E39-AC66-46D6-89AB-3A74DE022001}" srcId="{66BA292C-B6A2-4984-B147-FCCC821C5CD5}" destId="{EEF97483-7ABE-4386-BA46-B0306B406642}" srcOrd="2" destOrd="0" parTransId="{94239B63-7312-4F2D-85D3-1C79C6604398}" sibTransId="{BB2A3E1E-2C1F-49E0-83D7-ECD38DBF3FD1}"/>
     <dgm:cxn modelId="{5D6638A8-3881-41AD-8E7B-37753C7F61C2}" srcId="{DC4CCE76-04C5-4F8E-8EAD-3FE03D932A59}" destId="{AF502DBE-563C-424A-8186-87E323408FFB}" srcOrd="0" destOrd="0" parTransId="{ECEBFEC4-3517-4934-BD4C-B62F8E88222C}" sibTransId="{09C8E63F-E1D0-493E-8400-0627481F5702}"/>
-    <dgm:cxn modelId="{6AF505FF-6B55-4F42-9549-D65ABB20A4CC}" type="presOf" srcId="{AF502DBE-563C-424A-8186-87E323408FFB}" destId="{7F70AE34-DD54-4FF2-B74F-8FFF1E309C1B}" srcOrd="0" destOrd="0" presId="urn:microsoft.com/office/officeart/2005/8/layout/process4"/>
     <dgm:cxn modelId="{86FFE71E-6D78-4405-BFCE-E21964E41EBB}" srcId="{5E343EDE-1A45-40BE-9EAA-2A70B4E0FADE}" destId="{66BA292C-B6A2-4984-B147-FCCC821C5CD5}" srcOrd="0" destOrd="0" parTransId="{BAA2FC92-1782-435B-9E72-C5114C5B50C9}" sibTransId="{759AE19E-9E28-45E3-A864-7106892E577E}"/>
-    <dgm:cxn modelId="{D7F43D35-416C-42A5-9B39-C54E7DACF48A}" type="presOf" srcId="{B4368434-CA08-4EDF-97C8-57A133835A6E}" destId="{F4804002-C50D-421B-9D39-0BC8023F7A90}" srcOrd="0" destOrd="0" presId="urn:microsoft.com/office/officeart/2005/8/layout/process4"/>
-    <dgm:cxn modelId="{2F7CB753-AD28-4EBA-81CB-6F03833A68E8}" type="presOf" srcId="{EEF97483-7ABE-4386-BA46-B0306B406642}" destId="{7D50C313-12D2-440E-988A-5F6FDE39675B}" srcOrd="0" destOrd="0" presId="urn:microsoft.com/office/officeart/2005/8/layout/process4"/>
-    <dgm:cxn modelId="{FD0848D8-2D8A-48CE-A355-F27B5AF7B354}" type="presOf" srcId="{D5A7D7AE-248C-4D8B-B8C3-D2D9AFD835CA}" destId="{2C84A5A7-D7E2-4E9A-9C94-6441BD85CA71}" srcOrd="0" destOrd="0" presId="urn:microsoft.com/office/officeart/2005/8/layout/process4"/>
-    <dgm:cxn modelId="{9F39EE5B-1AF3-4759-AFC1-9A8B063013F7}" type="presOf" srcId="{5E343EDE-1A45-40BE-9EAA-2A70B4E0FADE}" destId="{EF69A126-E9FA-48D7-919A-149EBB5A0A75}" srcOrd="0" destOrd="0" presId="urn:microsoft.com/office/officeart/2005/8/layout/process4"/>
-    <dgm:cxn modelId="{F6F799C0-3BC9-4960-8F21-2A868FB0F05E}" type="presOf" srcId="{DC4CCE76-04C5-4F8E-8EAD-3FE03D932A59}" destId="{900F1A9B-AAC9-4B1D-B944-99BB0295C868}" srcOrd="1" destOrd="0" presId="urn:microsoft.com/office/officeart/2005/8/layout/process4"/>
-    <dgm:cxn modelId="{B6D4F158-FA9E-42E2-A522-4F93777D6941}" type="presOf" srcId="{CA7C2B05-04FB-45CD-B12D-BBB69FAD52C7}" destId="{B1702C4B-3C19-44DF-BD49-7B573F8DF153}" srcOrd="0" destOrd="0" presId="urn:microsoft.com/office/officeart/2005/8/layout/process4"/>
+    <dgm:cxn modelId="{C4FAF87C-FDB1-4D8A-A214-B6FEBD34C0C6}" type="presOf" srcId="{AF502DBE-563C-424A-8186-87E323408FFB}" destId="{7F70AE34-DD54-4FF2-B74F-8FFF1E309C1B}" srcOrd="0" destOrd="0" presId="urn:microsoft.com/office/officeart/2005/8/layout/process4"/>
+    <dgm:cxn modelId="{097CAF4A-494A-471B-A626-C1CD7B98246A}" type="presOf" srcId="{DC4CCE76-04C5-4F8E-8EAD-3FE03D932A59}" destId="{900F1A9B-AAC9-4B1D-B944-99BB0295C868}" srcOrd="1" destOrd="0" presId="urn:microsoft.com/office/officeart/2005/8/layout/process4"/>
+    <dgm:cxn modelId="{F252EACE-E89E-46AE-AA47-FEEAD8A73A81}" type="presOf" srcId="{09B250FB-1EFC-42F1-AE7E-BDB9F0E6E35A}" destId="{D6AF3F88-3F12-45F2-B87C-E145821ADAB3}" srcOrd="0" destOrd="0" presId="urn:microsoft.com/office/officeart/2005/8/layout/process4"/>
+    <dgm:cxn modelId="{5E5ADFE1-FF4B-4F11-89AA-6EA55C019ECC}" type="presOf" srcId="{CA7C2B05-04FB-45CD-B12D-BBB69FAD52C7}" destId="{B1702C4B-3C19-44DF-BD49-7B573F8DF153}" srcOrd="0" destOrd="0" presId="urn:microsoft.com/office/officeart/2005/8/layout/process4"/>
+    <dgm:cxn modelId="{DE29B596-008F-46C2-A9DF-A42B487AD3F1}" type="presOf" srcId="{66BA292C-B6A2-4984-B147-FCCC821C5CD5}" destId="{CCB661EB-AFE1-44F6-A4F2-319A75168331}" srcOrd="1" destOrd="0" presId="urn:microsoft.com/office/officeart/2005/8/layout/process4"/>
+    <dgm:cxn modelId="{49511478-7009-4419-B66B-497823AD88DB}" type="presOf" srcId="{409ABA01-1F31-4EA7-934C-779430417F6C}" destId="{CCEB75BC-0F65-418D-BFB1-5E4355CF120C}" srcOrd="0" destOrd="0" presId="urn:microsoft.com/office/officeart/2005/8/layout/process4"/>
     <dgm:cxn modelId="{D35B3C19-231D-4FA9-97AA-B7B793637500}" srcId="{CA7C2B05-04FB-45CD-B12D-BBB69FAD52C7}" destId="{409ABA01-1F31-4EA7-934C-779430417F6C}" srcOrd="0" destOrd="0" parTransId="{F1EFAB1F-2D7D-43B8-AFDA-40A91A5669C6}" sibTransId="{643F2093-C1A3-432A-965C-E5E1B1CD0835}"/>
     <dgm:cxn modelId="{85A83CC9-2393-449E-8E81-EEA1D26BF13E}" srcId="{DC4CCE76-04C5-4F8E-8EAD-3FE03D932A59}" destId="{09B250FB-1EFC-42F1-AE7E-BDB9F0E6E35A}" srcOrd="2" destOrd="0" parTransId="{A739DEF9-3F5D-4272-9757-9F23DCD8FD95}" sibTransId="{F2E2561A-8C7C-42AA-A2B8-1442A48981B3}"/>
     <dgm:cxn modelId="{3BD30581-438C-4878-BC47-EF9A8D4BBA46}" srcId="{66BA292C-B6A2-4984-B147-FCCC821C5CD5}" destId="{F7041BB3-98B1-4259-93FC-4031A645610C}" srcOrd="1" destOrd="0" parTransId="{D18A8FBD-8889-445B-84DB-5FC1DB1DAE50}" sibTransId="{F3DD533C-C488-4B1C-8DDA-1B8BDD880CCC}"/>
-    <dgm:cxn modelId="{8CC82777-E897-4970-A1A1-0F158491DA78}" type="presParOf" srcId="{EF69A126-E9FA-48D7-919A-149EBB5A0A75}" destId="{18B80A50-B9F2-4C6C-9794-66682660BB84}" srcOrd="0" destOrd="0" presId="urn:microsoft.com/office/officeart/2005/8/layout/process4"/>
-    <dgm:cxn modelId="{6AC020EB-7D04-4132-B823-CA54F58E8AB9}" type="presParOf" srcId="{18B80A50-B9F2-4C6C-9794-66682660BB84}" destId="{B1702C4B-3C19-44DF-BD49-7B573F8DF153}" srcOrd="0" destOrd="0" presId="urn:microsoft.com/office/officeart/2005/8/layout/process4"/>
-    <dgm:cxn modelId="{CB55FF71-2F60-4260-84F3-10BC4450A803}" type="presParOf" srcId="{18B80A50-B9F2-4C6C-9794-66682660BB84}" destId="{2F1A4B7F-E048-4C7D-968E-DE6CFFB7C6B5}" srcOrd="1" destOrd="0" presId="urn:microsoft.com/office/officeart/2005/8/layout/process4"/>
-    <dgm:cxn modelId="{675BB4E8-8E78-4B95-8EE9-81C1EBBECE0A}" type="presParOf" srcId="{18B80A50-B9F2-4C6C-9794-66682660BB84}" destId="{CD10569D-A485-4EED-A7E4-8846A79F2342}" srcOrd="2" destOrd="0" presId="urn:microsoft.com/office/officeart/2005/8/layout/process4"/>
-    <dgm:cxn modelId="{9597F536-90D5-4F30-A1E7-38198D4994BB}" type="presParOf" srcId="{CD10569D-A485-4EED-A7E4-8846A79F2342}" destId="{CCEB75BC-0F65-418D-BFB1-5E4355CF120C}" srcOrd="0" destOrd="0" presId="urn:microsoft.com/office/officeart/2005/8/layout/process4"/>
-    <dgm:cxn modelId="{18FB6DFA-EED5-441A-84EE-DE8032096991}" type="presParOf" srcId="{EF69A126-E9FA-48D7-919A-149EBB5A0A75}" destId="{091BFC08-218E-4DB2-BFA9-669BF91781F3}" srcOrd="1" destOrd="0" presId="urn:microsoft.com/office/officeart/2005/8/layout/process4"/>
-    <dgm:cxn modelId="{17FE2E4B-1362-4EED-B242-28E40CF00502}" type="presParOf" srcId="{EF69A126-E9FA-48D7-919A-149EBB5A0A75}" destId="{BEA09D0F-7F7E-40B7-973D-CCB17A994D43}" srcOrd="2" destOrd="0" presId="urn:microsoft.com/office/officeart/2005/8/layout/process4"/>
-    <dgm:cxn modelId="{4762EC29-6C35-438D-8562-641EF3A39816}" type="presParOf" srcId="{BEA09D0F-7F7E-40B7-973D-CCB17A994D43}" destId="{2C84A5A7-D7E2-4E9A-9C94-6441BD85CA71}" srcOrd="0" destOrd="0" presId="urn:microsoft.com/office/officeart/2005/8/layout/process4"/>
-    <dgm:cxn modelId="{3EEA5727-6558-4AB2-B0AC-E98B5A30435B}" type="presParOf" srcId="{BEA09D0F-7F7E-40B7-973D-CCB17A994D43}" destId="{A760EE1D-0753-4A4E-8EE3-9CE3A651BD3F}" srcOrd="1" destOrd="0" presId="urn:microsoft.com/office/officeart/2005/8/layout/process4"/>
-    <dgm:cxn modelId="{0CABD732-1F9D-4BC0-B1B1-A225373E08F6}" type="presParOf" srcId="{BEA09D0F-7F7E-40B7-973D-CCB17A994D43}" destId="{595F76FA-080A-4459-A044-69FC78B6CAC5}" srcOrd="2" destOrd="0" presId="urn:microsoft.com/office/officeart/2005/8/layout/process4"/>
-    <dgm:cxn modelId="{B78087CF-2F7E-4C16-899E-0F1F7E62D494}" type="presParOf" srcId="{595F76FA-080A-4459-A044-69FC78B6CAC5}" destId="{F4804002-C50D-421B-9D39-0BC8023F7A90}" srcOrd="0" destOrd="0" presId="urn:microsoft.com/office/officeart/2005/8/layout/process4"/>
-    <dgm:cxn modelId="{AC549BEC-25EC-46E7-A512-1D116B293394}" type="presParOf" srcId="{EF69A126-E9FA-48D7-919A-149EBB5A0A75}" destId="{83A7BA5F-1752-4C26-8DDB-894F5D341897}" srcOrd="3" destOrd="0" presId="urn:microsoft.com/office/officeart/2005/8/layout/process4"/>
-    <dgm:cxn modelId="{AD464F58-C762-4DB6-BCBB-79B8CBF2CF53}" type="presParOf" srcId="{EF69A126-E9FA-48D7-919A-149EBB5A0A75}" destId="{91AF4E1D-A74D-49C7-A2A2-DA51E95A6125}" srcOrd="4" destOrd="0" presId="urn:microsoft.com/office/officeart/2005/8/layout/process4"/>
-    <dgm:cxn modelId="{F867C65D-7775-4833-BD85-2213DA3BD7D2}" type="presParOf" srcId="{91AF4E1D-A74D-49C7-A2A2-DA51E95A6125}" destId="{0AF42C51-D68F-4872-A3B4-E3B51029BB28}" srcOrd="0" destOrd="0" presId="urn:microsoft.com/office/officeart/2005/8/layout/process4"/>
-    <dgm:cxn modelId="{01F53CBA-93FC-427F-BC7C-63319CDCA48E}" type="presParOf" srcId="{91AF4E1D-A74D-49C7-A2A2-DA51E95A6125}" destId="{900F1A9B-AAC9-4B1D-B944-99BB0295C868}" srcOrd="1" destOrd="0" presId="urn:microsoft.com/office/officeart/2005/8/layout/process4"/>
-    <dgm:cxn modelId="{6B890555-2774-4DBC-B3B0-2A8DE593C098}" type="presParOf" srcId="{91AF4E1D-A74D-49C7-A2A2-DA51E95A6125}" destId="{4817AC5D-9574-4F27-BF34-41B37BFF685D}" srcOrd="2" destOrd="0" presId="urn:microsoft.com/office/officeart/2005/8/layout/process4"/>
-    <dgm:cxn modelId="{44119B8B-7D36-459F-9B9F-79F2F270EB6A}" type="presParOf" srcId="{4817AC5D-9574-4F27-BF34-41B37BFF685D}" destId="{7F70AE34-DD54-4FF2-B74F-8FFF1E309C1B}" srcOrd="0" destOrd="0" presId="urn:microsoft.com/office/officeart/2005/8/layout/process4"/>
-    <dgm:cxn modelId="{5D7F2670-6BE9-43D8-8F4A-AAF64685D501}" type="presParOf" srcId="{4817AC5D-9574-4F27-BF34-41B37BFF685D}" destId="{FEFDF2CC-EC8F-4D27-8FD9-56E3FA062E03}" srcOrd="1" destOrd="0" presId="urn:microsoft.com/office/officeart/2005/8/layout/process4"/>
-    <dgm:cxn modelId="{0AD149F9-1271-4624-93ED-B567C1BE2BAD}" type="presParOf" srcId="{4817AC5D-9574-4F27-BF34-41B37BFF685D}" destId="{D6AF3F88-3F12-45F2-B87C-E145821ADAB3}" srcOrd="2" destOrd="0" presId="urn:microsoft.com/office/officeart/2005/8/layout/process4"/>
-    <dgm:cxn modelId="{62C776FE-6385-45CC-81E2-3C81DA8BD011}" type="presParOf" srcId="{4817AC5D-9574-4F27-BF34-41B37BFF685D}" destId="{7651CE6A-52B3-406D-8F88-34E55F32D1C0}" srcOrd="3" destOrd="0" presId="urn:microsoft.com/office/officeart/2005/8/layout/process4"/>
-    <dgm:cxn modelId="{A82BF536-E929-44EE-A836-6FA66BC70D43}" type="presParOf" srcId="{EF69A126-E9FA-48D7-919A-149EBB5A0A75}" destId="{F1F898EF-960A-4700-9B9F-09E1C39CCC01}" srcOrd="5" destOrd="0" presId="urn:microsoft.com/office/officeart/2005/8/layout/process4"/>
-    <dgm:cxn modelId="{48A24363-482C-4C5F-80E5-72D3D97F5F0B}" type="presParOf" srcId="{EF69A126-E9FA-48D7-919A-149EBB5A0A75}" destId="{88EA77A7-254D-4432-9827-99490F64B075}" srcOrd="6" destOrd="0" presId="urn:microsoft.com/office/officeart/2005/8/layout/process4"/>
-    <dgm:cxn modelId="{F62E5499-E5F3-446B-9249-4E4641917E2E}" type="presParOf" srcId="{88EA77A7-254D-4432-9827-99490F64B075}" destId="{051906E1-FD5D-4298-B3F0-D95A1B680A52}" srcOrd="0" destOrd="0" presId="urn:microsoft.com/office/officeart/2005/8/layout/process4"/>
-    <dgm:cxn modelId="{211F9C65-8EC3-4606-8B5A-785AA34EB385}" type="presParOf" srcId="{88EA77A7-254D-4432-9827-99490F64B075}" destId="{CCB661EB-AFE1-44F6-A4F2-319A75168331}" srcOrd="1" destOrd="0" presId="urn:microsoft.com/office/officeart/2005/8/layout/process4"/>
-    <dgm:cxn modelId="{D5C640D1-7A05-4062-B004-7356508E2A43}" type="presParOf" srcId="{88EA77A7-254D-4432-9827-99490F64B075}" destId="{C11A0459-36F4-4866-9E40-4116C881FF7B}" srcOrd="2" destOrd="0" presId="urn:microsoft.com/office/officeart/2005/8/layout/process4"/>
-    <dgm:cxn modelId="{A1C0BCDB-CD6E-4092-9E8F-85B9AD09028D}" type="presParOf" srcId="{C11A0459-36F4-4866-9E40-4116C881FF7B}" destId="{CC4EF816-B4CF-41C2-BE21-793CF87F0FFB}" srcOrd="0" destOrd="0" presId="urn:microsoft.com/office/officeart/2005/8/layout/process4"/>
-    <dgm:cxn modelId="{0B159B57-DDDF-439D-8348-86136F460D09}" type="presParOf" srcId="{C11A0459-36F4-4866-9E40-4116C881FF7B}" destId="{BC19873B-BBED-4FC7-AE70-71EAD60AE790}" srcOrd="1" destOrd="0" presId="urn:microsoft.com/office/officeart/2005/8/layout/process4"/>
-    <dgm:cxn modelId="{839B751F-FA2C-43D3-9E75-12AF398AE2DB}" type="presParOf" srcId="{C11A0459-36F4-4866-9E40-4116C881FF7B}" destId="{7D50C313-12D2-440E-988A-5F6FDE39675B}" srcOrd="2" destOrd="0" presId="urn:microsoft.com/office/officeart/2005/8/layout/process4"/>
+    <dgm:cxn modelId="{F52BA9BD-BEFC-4A03-905B-60E8D262CD2E}" type="presOf" srcId="{B4368434-CA08-4EDF-97C8-57A133835A6E}" destId="{F4804002-C50D-421B-9D39-0BC8023F7A90}" srcOrd="0" destOrd="0" presId="urn:microsoft.com/office/officeart/2005/8/layout/process4"/>
+    <dgm:cxn modelId="{C2040AA8-488F-4959-BA7A-CE89BCA722C2}" type="presParOf" srcId="{EF69A126-E9FA-48D7-919A-149EBB5A0A75}" destId="{18B80A50-B9F2-4C6C-9794-66682660BB84}" srcOrd="0" destOrd="0" presId="urn:microsoft.com/office/officeart/2005/8/layout/process4"/>
+    <dgm:cxn modelId="{8F49BDD6-9FF1-426A-A750-331502D485E5}" type="presParOf" srcId="{18B80A50-B9F2-4C6C-9794-66682660BB84}" destId="{B1702C4B-3C19-44DF-BD49-7B573F8DF153}" srcOrd="0" destOrd="0" presId="urn:microsoft.com/office/officeart/2005/8/layout/process4"/>
+    <dgm:cxn modelId="{4E58B2F4-BADD-4A12-BA21-59CE84023F9C}" type="presParOf" srcId="{18B80A50-B9F2-4C6C-9794-66682660BB84}" destId="{2F1A4B7F-E048-4C7D-968E-DE6CFFB7C6B5}" srcOrd="1" destOrd="0" presId="urn:microsoft.com/office/officeart/2005/8/layout/process4"/>
+    <dgm:cxn modelId="{86B57F14-FF11-4324-973A-D4A2FC2B5F95}" type="presParOf" srcId="{18B80A50-B9F2-4C6C-9794-66682660BB84}" destId="{CD10569D-A485-4EED-A7E4-8846A79F2342}" srcOrd="2" destOrd="0" presId="urn:microsoft.com/office/officeart/2005/8/layout/process4"/>
+    <dgm:cxn modelId="{A248E274-CF06-483D-B6FA-E63D7F55FF76}" type="presParOf" srcId="{CD10569D-A485-4EED-A7E4-8846A79F2342}" destId="{CCEB75BC-0F65-418D-BFB1-5E4355CF120C}" srcOrd="0" destOrd="0" presId="urn:microsoft.com/office/officeart/2005/8/layout/process4"/>
+    <dgm:cxn modelId="{CE490E83-1F2D-445F-B4AD-15B018B7A6A4}" type="presParOf" srcId="{EF69A126-E9FA-48D7-919A-149EBB5A0A75}" destId="{091BFC08-218E-4DB2-BFA9-669BF91781F3}" srcOrd="1" destOrd="0" presId="urn:microsoft.com/office/officeart/2005/8/layout/process4"/>
+    <dgm:cxn modelId="{26FAC9B3-950F-4E43-8A71-7B9FD459FA24}" type="presParOf" srcId="{EF69A126-E9FA-48D7-919A-149EBB5A0A75}" destId="{BEA09D0F-7F7E-40B7-973D-CCB17A994D43}" srcOrd="2" destOrd="0" presId="urn:microsoft.com/office/officeart/2005/8/layout/process4"/>
+    <dgm:cxn modelId="{4F8CCB37-1D37-498A-B12F-54D3DBDE47BF}" type="presParOf" srcId="{BEA09D0F-7F7E-40B7-973D-CCB17A994D43}" destId="{2C84A5A7-D7E2-4E9A-9C94-6441BD85CA71}" srcOrd="0" destOrd="0" presId="urn:microsoft.com/office/officeart/2005/8/layout/process4"/>
+    <dgm:cxn modelId="{58C81A01-8C30-4F6B-B4F1-0D8903734ECE}" type="presParOf" srcId="{BEA09D0F-7F7E-40B7-973D-CCB17A994D43}" destId="{A760EE1D-0753-4A4E-8EE3-9CE3A651BD3F}" srcOrd="1" destOrd="0" presId="urn:microsoft.com/office/officeart/2005/8/layout/process4"/>
+    <dgm:cxn modelId="{7A836E27-90D7-4CF0-B1E0-F914425DF692}" type="presParOf" srcId="{BEA09D0F-7F7E-40B7-973D-CCB17A994D43}" destId="{595F76FA-080A-4459-A044-69FC78B6CAC5}" srcOrd="2" destOrd="0" presId="urn:microsoft.com/office/officeart/2005/8/layout/process4"/>
+    <dgm:cxn modelId="{F1C5194C-C358-421C-980F-0DD532F02BF0}" type="presParOf" srcId="{595F76FA-080A-4459-A044-69FC78B6CAC5}" destId="{F4804002-C50D-421B-9D39-0BC8023F7A90}" srcOrd="0" destOrd="0" presId="urn:microsoft.com/office/officeart/2005/8/layout/process4"/>
+    <dgm:cxn modelId="{62533228-0145-4AE5-9872-88347A8A635B}" type="presParOf" srcId="{EF69A126-E9FA-48D7-919A-149EBB5A0A75}" destId="{83A7BA5F-1752-4C26-8DDB-894F5D341897}" srcOrd="3" destOrd="0" presId="urn:microsoft.com/office/officeart/2005/8/layout/process4"/>
+    <dgm:cxn modelId="{A712EB82-7A0D-43C4-803C-181D36136A27}" type="presParOf" srcId="{EF69A126-E9FA-48D7-919A-149EBB5A0A75}" destId="{91AF4E1D-A74D-49C7-A2A2-DA51E95A6125}" srcOrd="4" destOrd="0" presId="urn:microsoft.com/office/officeart/2005/8/layout/process4"/>
+    <dgm:cxn modelId="{8E134ECD-B76D-4585-A356-28710C358FA0}" type="presParOf" srcId="{91AF4E1D-A74D-49C7-A2A2-DA51E95A6125}" destId="{0AF42C51-D68F-4872-A3B4-E3B51029BB28}" srcOrd="0" destOrd="0" presId="urn:microsoft.com/office/officeart/2005/8/layout/process4"/>
+    <dgm:cxn modelId="{85984EE4-170D-40C8-919C-5484D44BC6DF}" type="presParOf" srcId="{91AF4E1D-A74D-49C7-A2A2-DA51E95A6125}" destId="{900F1A9B-AAC9-4B1D-B944-99BB0295C868}" srcOrd="1" destOrd="0" presId="urn:microsoft.com/office/officeart/2005/8/layout/process4"/>
+    <dgm:cxn modelId="{CCB3DB24-4C9B-4DB0-95B0-320CF797AAB4}" type="presParOf" srcId="{91AF4E1D-A74D-49C7-A2A2-DA51E95A6125}" destId="{4817AC5D-9574-4F27-BF34-41B37BFF685D}" srcOrd="2" destOrd="0" presId="urn:microsoft.com/office/officeart/2005/8/layout/process4"/>
+    <dgm:cxn modelId="{5941CB7C-3B95-4479-8E17-95102D607F70}" type="presParOf" srcId="{4817AC5D-9574-4F27-BF34-41B37BFF685D}" destId="{7F70AE34-DD54-4FF2-B74F-8FFF1E309C1B}" srcOrd="0" destOrd="0" presId="urn:microsoft.com/office/officeart/2005/8/layout/process4"/>
+    <dgm:cxn modelId="{B6FCB9D0-147A-4187-99D4-445B3763D4D8}" type="presParOf" srcId="{4817AC5D-9574-4F27-BF34-41B37BFF685D}" destId="{FEFDF2CC-EC8F-4D27-8FD9-56E3FA062E03}" srcOrd="1" destOrd="0" presId="urn:microsoft.com/office/officeart/2005/8/layout/process4"/>
+    <dgm:cxn modelId="{430B8575-FABB-4BA9-9D28-ADFA88FB5F54}" type="presParOf" srcId="{4817AC5D-9574-4F27-BF34-41B37BFF685D}" destId="{D6AF3F88-3F12-45F2-B87C-E145821ADAB3}" srcOrd="2" destOrd="0" presId="urn:microsoft.com/office/officeart/2005/8/layout/process4"/>
+    <dgm:cxn modelId="{BD886F2A-703A-4B35-866B-3067DBAB601B}" type="presParOf" srcId="{4817AC5D-9574-4F27-BF34-41B37BFF685D}" destId="{7651CE6A-52B3-406D-8F88-34E55F32D1C0}" srcOrd="3" destOrd="0" presId="urn:microsoft.com/office/officeart/2005/8/layout/process4"/>
+    <dgm:cxn modelId="{9C5DF299-5CC0-48E3-A7C7-0D97D487053A}" type="presParOf" srcId="{EF69A126-E9FA-48D7-919A-149EBB5A0A75}" destId="{F1F898EF-960A-4700-9B9F-09E1C39CCC01}" srcOrd="5" destOrd="0" presId="urn:microsoft.com/office/officeart/2005/8/layout/process4"/>
+    <dgm:cxn modelId="{79591180-89C1-4F1E-8C47-02A7040DD04B}" type="presParOf" srcId="{EF69A126-E9FA-48D7-919A-149EBB5A0A75}" destId="{88EA77A7-254D-4432-9827-99490F64B075}" srcOrd="6" destOrd="0" presId="urn:microsoft.com/office/officeart/2005/8/layout/process4"/>
+    <dgm:cxn modelId="{3915505F-A852-4290-B9F6-0E465D2A3C4C}" type="presParOf" srcId="{88EA77A7-254D-4432-9827-99490F64B075}" destId="{051906E1-FD5D-4298-B3F0-D95A1B680A52}" srcOrd="0" destOrd="0" presId="urn:microsoft.com/office/officeart/2005/8/layout/process4"/>
+    <dgm:cxn modelId="{D28FE712-15C4-4393-991B-265EE5C573A0}" type="presParOf" srcId="{88EA77A7-254D-4432-9827-99490F64B075}" destId="{CCB661EB-AFE1-44F6-A4F2-319A75168331}" srcOrd="1" destOrd="0" presId="urn:microsoft.com/office/officeart/2005/8/layout/process4"/>
+    <dgm:cxn modelId="{39F1EE13-D9E1-4BEB-B390-6BF41138782D}" type="presParOf" srcId="{88EA77A7-254D-4432-9827-99490F64B075}" destId="{C11A0459-36F4-4866-9E40-4116C881FF7B}" srcOrd="2" destOrd="0" presId="urn:microsoft.com/office/officeart/2005/8/layout/process4"/>
+    <dgm:cxn modelId="{8D76BCA8-5327-4298-99D0-D046CCA43CA5}" type="presParOf" srcId="{C11A0459-36F4-4866-9E40-4116C881FF7B}" destId="{CC4EF816-B4CF-41C2-BE21-793CF87F0FFB}" srcOrd="0" destOrd="0" presId="urn:microsoft.com/office/officeart/2005/8/layout/process4"/>
+    <dgm:cxn modelId="{E93653D1-54F2-4F2D-A3CD-ADDCC3B404C2}" type="presParOf" srcId="{C11A0459-36F4-4866-9E40-4116C881FF7B}" destId="{BC19873B-BBED-4FC7-AE70-71EAD60AE790}" srcOrd="1" destOrd="0" presId="urn:microsoft.com/office/officeart/2005/8/layout/process4"/>
+    <dgm:cxn modelId="{F450CBC6-0762-4AFD-B51C-A3BD92FF9699}" type="presParOf" srcId="{C11A0459-36F4-4866-9E40-4116C881FF7B}" destId="{7D50C313-12D2-440E-988A-5F6FDE39675B}" srcOrd="2" destOrd="0" presId="urn:microsoft.com/office/officeart/2005/8/layout/process4"/>
   </dgm:cxnLst>
   <dgm:bg/>
   <dgm:whole/>
@@ -38147,7 +37960,7 @@
 </file>
 
 <file path=customXml/itemProps1.xml><?xml version="1.0" encoding="utf-8"?>
-<ds:datastoreItem xmlns:ds="http://schemas.openxmlformats.org/officeDocument/2006/customXml" ds:itemID="{CD00F37E-A4E5-4EEE-BD25-0E581501B975}">
+<ds:datastoreItem xmlns:ds="http://schemas.openxmlformats.org/officeDocument/2006/customXml" ds:itemID="{2F526A49-FAC6-42DE-9BA8-DB8DC8B55166}">
   <ds:schemaRefs>
     <ds:schemaRef ds:uri="http://schemas.openxmlformats.org/officeDocument/2006/bibliography"/>
   </ds:schemaRefs>

</xml_diff>

<commit_message>
revisi bab 2 n 1
</commit_message>
<xml_diff>
--- a/Bahan/laporan akhir-19112017.docx
+++ b/Bahan/laporan akhir-19112017.docx
@@ -7276,7 +7276,6 @@
               </w:rPr>
               <w:t>Persentase dari populasi berusia 18-64 (</w:t>
             </w:r>
-            <w:bookmarkStart w:id="0" w:name="_GoBack"/>
             <w:r>
               <w:rPr>
                 <w:rFonts w:ascii="Times New Roman" w:hAnsi="Times New Roman"/>
@@ -7284,7 +7283,6 @@
               </w:rPr>
               <w:t>individu yang terlibat dalam kegiatan wirausaha tidak termasuk</w:t>
             </w:r>
-            <w:bookmarkEnd w:id="0"/>
             <w:r>
               <w:rPr>
                 <w:rFonts w:ascii="Times New Roman" w:hAnsi="Times New Roman"/>
@@ -7342,13 +7340,16 @@
                 <w:bCs/>
               </w:rPr>
             </w:pPr>
+            <w:bookmarkStart w:id="0" w:name="_GoBack"/>
             <w:r>
               <w:rPr>
                 <w:rFonts w:ascii="Times New Roman" w:hAnsi="Times New Roman"/>
                 <w:bCs/>
+                <w:color w:val="FF0000"/>
               </w:rPr>
               <w:t>Persentase dari populasi berusia 18-64 dengan perceived opportunities yang positif yang mengindikasikan bahwa takutnya gagal dalam menghambat mereka dalam mendirikan suatu usaha</w:t>
             </w:r>
+            <w:bookmarkEnd w:id="0"/>
           </w:p>
         </w:tc>
       </w:tr>
@@ -30628,7 +30629,7 @@
               </w14:shadow>
               <w14:numForm w14:val="oldStyle"/>
             </w:rPr>
-            <w:t>21</w:t>
+            <w:t>20</w:t>
           </w:r>
           <w:r>
             <w:rPr>
@@ -35122,63 +35123,63 @@
   <dgm:cxnLst>
     <dgm:cxn modelId="{770B27C0-0C36-4891-8905-BA62C862F07D}" srcId="{5E343EDE-1A45-40BE-9EAA-2A70B4E0FADE}" destId="{CA7C2B05-04FB-45CD-B12D-BBB69FAD52C7}" srcOrd="3" destOrd="0" parTransId="{D86882B7-4B90-44C2-BD45-9D825B331BBF}" sibTransId="{4F6B92A2-98CC-4F20-A68B-1FE0DE70EE87}"/>
     <dgm:cxn modelId="{556FB792-3D95-409C-A528-38860834226F}" srcId="{D5A7D7AE-248C-4D8B-B8C3-D2D9AFD835CA}" destId="{B4368434-CA08-4EDF-97C8-57A133835A6E}" srcOrd="0" destOrd="0" parTransId="{A5FEBE9C-FA79-4F18-BBAC-7AE5A3F825D2}" sibTransId="{062DE5A4-C6CE-4054-9812-BD5F2644A6DE}"/>
-    <dgm:cxn modelId="{EAB0DAAB-D60F-4B5C-9753-1BB739345E4E}" type="presOf" srcId="{D5A7D7AE-248C-4D8B-B8C3-D2D9AFD835CA}" destId="{2C84A5A7-D7E2-4E9A-9C94-6441BD85CA71}" srcOrd="0" destOrd="0" presId="urn:microsoft.com/office/officeart/2005/8/layout/process4"/>
-    <dgm:cxn modelId="{6B5EDE9D-59C8-4554-A517-AF59EDD93317}" type="presOf" srcId="{66BA292C-B6A2-4984-B147-FCCC821C5CD5}" destId="{051906E1-FD5D-4298-B3F0-D95A1B680A52}" srcOrd="0" destOrd="0" presId="urn:microsoft.com/office/officeart/2005/8/layout/process4"/>
-    <dgm:cxn modelId="{9D29781E-EC7C-4FCB-92C8-26EB231A5997}" type="presOf" srcId="{EEF97483-7ABE-4386-BA46-B0306B406642}" destId="{7D50C313-12D2-440E-988A-5F6FDE39675B}" srcOrd="0" destOrd="0" presId="urn:microsoft.com/office/officeart/2005/8/layout/process4"/>
     <dgm:cxn modelId="{51B21F78-57E2-4682-AC26-18624EEC15B3}" srcId="{DC4CCE76-04C5-4F8E-8EAD-3FE03D932A59}" destId="{8E577BFD-2332-4371-B62D-C5801CDF2D09}" srcOrd="3" destOrd="0" parTransId="{3D9E0127-7903-4E77-A1D1-3BBCCC634B08}" sibTransId="{C7C3B4DD-6101-4A43-AB1F-41F255C3B195}"/>
-    <dgm:cxn modelId="{1788BF01-7820-4653-A871-0F8EECC102F8}" type="presOf" srcId="{AF502DBE-563C-424A-8186-87E323408FFB}" destId="{7F70AE34-DD54-4FF2-B74F-8FFF1E309C1B}" srcOrd="0" destOrd="0" presId="urn:microsoft.com/office/officeart/2005/8/layout/process4"/>
-    <dgm:cxn modelId="{576E745A-B554-4378-A10C-2C82955194DC}" type="presOf" srcId="{8E577BFD-2332-4371-B62D-C5801CDF2D09}" destId="{7651CE6A-52B3-406D-8F88-34E55F32D1C0}" srcOrd="0" destOrd="0" presId="urn:microsoft.com/office/officeart/2005/8/layout/process4"/>
+    <dgm:cxn modelId="{EED4C94A-7602-41D5-9EDB-77830E14C519}" type="presOf" srcId="{C0D078F4-8552-4EF1-8466-7539C98E4097}" destId="{FEFDF2CC-EC8F-4D27-8FD9-56E3FA062E03}" srcOrd="0" destOrd="0" presId="urn:microsoft.com/office/officeart/2005/8/layout/process4"/>
+    <dgm:cxn modelId="{AE3A7CFD-0BEA-446A-8B38-1908D811A72C}" type="presOf" srcId="{409ABA01-1F31-4EA7-934C-779430417F6C}" destId="{CCEB75BC-0F65-418D-BFB1-5E4355CF120C}" srcOrd="0" destOrd="0" presId="urn:microsoft.com/office/officeart/2005/8/layout/process4"/>
     <dgm:cxn modelId="{473324A3-F00A-46C6-80F9-DF400DD86F12}" srcId="{DC4CCE76-04C5-4F8E-8EAD-3FE03D932A59}" destId="{C0D078F4-8552-4EF1-8466-7539C98E4097}" srcOrd="1" destOrd="0" parTransId="{AEB02736-7826-4CDB-9CC4-9DC7F9711CD8}" sibTransId="{E04EAFC2-B99D-4E34-B543-59656843EC5C}"/>
-    <dgm:cxn modelId="{F2E25219-D499-4F43-BBA2-8A7F322A681F}" type="presOf" srcId="{409ABA01-1F31-4EA7-934C-779430417F6C}" destId="{CCEB75BC-0F65-418D-BFB1-5E4355CF120C}" srcOrd="0" destOrd="0" presId="urn:microsoft.com/office/officeart/2005/8/layout/process4"/>
-    <dgm:cxn modelId="{0B209607-D44D-4152-99B8-A1C129551665}" type="presOf" srcId="{DC4CCE76-04C5-4F8E-8EAD-3FE03D932A59}" destId="{0AF42C51-D68F-4872-A3B4-E3B51029BB28}" srcOrd="0" destOrd="0" presId="urn:microsoft.com/office/officeart/2005/8/layout/process4"/>
-    <dgm:cxn modelId="{9DFFD178-A683-451D-B56F-F306AADDA5C9}" type="presOf" srcId="{5E343EDE-1A45-40BE-9EAA-2A70B4E0FADE}" destId="{EF69A126-E9FA-48D7-919A-149EBB5A0A75}" srcOrd="0" destOrd="0" presId="urn:microsoft.com/office/officeart/2005/8/layout/process4"/>
+    <dgm:cxn modelId="{FAA2946E-533A-4E8F-BF8F-8B5A78B94243}" type="presOf" srcId="{DC4CCE76-04C5-4F8E-8EAD-3FE03D932A59}" destId="{0AF42C51-D68F-4872-A3B4-E3B51029BB28}" srcOrd="0" destOrd="0" presId="urn:microsoft.com/office/officeart/2005/8/layout/process4"/>
     <dgm:cxn modelId="{69942FCA-E04F-41E0-A870-A86D3CB7097E}" srcId="{5E343EDE-1A45-40BE-9EAA-2A70B4E0FADE}" destId="{DC4CCE76-04C5-4F8E-8EAD-3FE03D932A59}" srcOrd="1" destOrd="0" parTransId="{A5459F71-8211-4D58-811A-48B4019EA56C}" sibTransId="{C02DE3C1-78F0-4C4B-8562-A15BA3145E59}"/>
-    <dgm:cxn modelId="{D0A4D75D-62D7-4A43-B892-5BE825A059BA}" type="presOf" srcId="{CA7C2B05-04FB-45CD-B12D-BBB69FAD52C7}" destId="{2F1A4B7F-E048-4C7D-968E-DE6CFFB7C6B5}" srcOrd="1" destOrd="0" presId="urn:microsoft.com/office/officeart/2005/8/layout/process4"/>
+    <dgm:cxn modelId="{09397887-F0E6-40A6-A02E-B00D1112C0A1}" type="presOf" srcId="{8E577BFD-2332-4371-B62D-C5801CDF2D09}" destId="{7651CE6A-52B3-406D-8F88-34E55F32D1C0}" srcOrd="0" destOrd="0" presId="urn:microsoft.com/office/officeart/2005/8/layout/process4"/>
     <dgm:cxn modelId="{6A1AC0F2-9F95-4790-93F9-1D8A6B184D14}" srcId="{66BA292C-B6A2-4984-B147-FCCC821C5CD5}" destId="{60AB443D-825C-43E2-A498-6E3F43C3D956}" srcOrd="0" destOrd="0" parTransId="{4B4C4490-D279-4566-8CC9-6AEF3BBDBE0D}" sibTransId="{57C9DCFB-0CEB-448F-ABC2-0640EB02AFF0}"/>
-    <dgm:cxn modelId="{D4F403DB-277D-4181-9CE0-6E834A1335FC}" type="presOf" srcId="{B4368434-CA08-4EDF-97C8-57A133835A6E}" destId="{F4804002-C50D-421B-9D39-0BC8023F7A90}" srcOrd="0" destOrd="0" presId="urn:microsoft.com/office/officeart/2005/8/layout/process4"/>
     <dgm:cxn modelId="{DCDE12F2-C384-4B6A-8C46-596BA70A8AEA}" srcId="{5E343EDE-1A45-40BE-9EAA-2A70B4E0FADE}" destId="{D5A7D7AE-248C-4D8B-B8C3-D2D9AFD835CA}" srcOrd="2" destOrd="0" parTransId="{3A9BFA31-1574-4DDC-8512-D0C486AC9C2D}" sibTransId="{C8BA9424-44D1-4CFA-BD78-9493EE822AAC}"/>
-    <dgm:cxn modelId="{46567349-F826-4786-A21C-D68A2DACE816}" type="presOf" srcId="{CA7C2B05-04FB-45CD-B12D-BBB69FAD52C7}" destId="{B1702C4B-3C19-44DF-BD49-7B573F8DF153}" srcOrd="0" destOrd="0" presId="urn:microsoft.com/office/officeart/2005/8/layout/process4"/>
-    <dgm:cxn modelId="{5D2699E7-4AF8-47DF-A4A4-930F71277886}" type="presOf" srcId="{09B250FB-1EFC-42F1-AE7E-BDB9F0E6E35A}" destId="{D6AF3F88-3F12-45F2-B87C-E145821ADAB3}" srcOrd="0" destOrd="0" presId="urn:microsoft.com/office/officeart/2005/8/layout/process4"/>
-    <dgm:cxn modelId="{809B0AEC-A1D3-485B-925D-446BE236E471}" type="presOf" srcId="{DC4CCE76-04C5-4F8E-8EAD-3FE03D932A59}" destId="{900F1A9B-AAC9-4B1D-B944-99BB0295C868}" srcOrd="1" destOrd="0" presId="urn:microsoft.com/office/officeart/2005/8/layout/process4"/>
+    <dgm:cxn modelId="{B4FD2513-669B-47EB-B9A1-98E2A33BD3D1}" type="presOf" srcId="{CA7C2B05-04FB-45CD-B12D-BBB69FAD52C7}" destId="{2F1A4B7F-E048-4C7D-968E-DE6CFFB7C6B5}" srcOrd="1" destOrd="0" presId="urn:microsoft.com/office/officeart/2005/8/layout/process4"/>
+    <dgm:cxn modelId="{9F19C1FE-64A0-4587-89F9-953F1FD0186A}" type="presOf" srcId="{B4368434-CA08-4EDF-97C8-57A133835A6E}" destId="{F4804002-C50D-421B-9D39-0BC8023F7A90}" srcOrd="0" destOrd="0" presId="urn:microsoft.com/office/officeart/2005/8/layout/process4"/>
+    <dgm:cxn modelId="{613FC9CC-033D-483B-8A32-86CDF6FD3C58}" type="presOf" srcId="{AF502DBE-563C-424A-8186-87E323408FFB}" destId="{7F70AE34-DD54-4FF2-B74F-8FFF1E309C1B}" srcOrd="0" destOrd="0" presId="urn:microsoft.com/office/officeart/2005/8/layout/process4"/>
+    <dgm:cxn modelId="{544334B7-EF4C-496C-906A-5978C898CE61}" type="presOf" srcId="{66BA292C-B6A2-4984-B147-FCCC821C5CD5}" destId="{CCB661EB-AFE1-44F6-A4F2-319A75168331}" srcOrd="1" destOrd="0" presId="urn:microsoft.com/office/officeart/2005/8/layout/process4"/>
     <dgm:cxn modelId="{69F56E39-AC66-46D6-89AB-3A74DE022001}" srcId="{66BA292C-B6A2-4984-B147-FCCC821C5CD5}" destId="{EEF97483-7ABE-4386-BA46-B0306B406642}" srcOrd="2" destOrd="0" parTransId="{94239B63-7312-4F2D-85D3-1C79C6604398}" sibTransId="{BB2A3E1E-2C1F-49E0-83D7-ECD38DBF3FD1}"/>
     <dgm:cxn modelId="{5D6638A8-3881-41AD-8E7B-37753C7F61C2}" srcId="{DC4CCE76-04C5-4F8E-8EAD-3FE03D932A59}" destId="{AF502DBE-563C-424A-8186-87E323408FFB}" srcOrd="0" destOrd="0" parTransId="{ECEBFEC4-3517-4934-BD4C-B62F8E88222C}" sibTransId="{09C8E63F-E1D0-493E-8400-0627481F5702}"/>
-    <dgm:cxn modelId="{E3D169C0-6649-4D38-AAB8-4673DAE5761C}" type="presOf" srcId="{F7041BB3-98B1-4259-93FC-4031A645610C}" destId="{BC19873B-BBED-4FC7-AE70-71EAD60AE790}" srcOrd="0" destOrd="0" presId="urn:microsoft.com/office/officeart/2005/8/layout/process4"/>
     <dgm:cxn modelId="{86FFE71E-6D78-4405-BFCE-E21964E41EBB}" srcId="{5E343EDE-1A45-40BE-9EAA-2A70B4E0FADE}" destId="{66BA292C-B6A2-4984-B147-FCCC821C5CD5}" srcOrd="0" destOrd="0" parTransId="{BAA2FC92-1782-435B-9E72-C5114C5B50C9}" sibTransId="{759AE19E-9E28-45E3-A864-7106892E577E}"/>
-    <dgm:cxn modelId="{8CFB77FE-E736-4092-A339-2502F6879E67}" type="presOf" srcId="{66BA292C-B6A2-4984-B147-FCCC821C5CD5}" destId="{CCB661EB-AFE1-44F6-A4F2-319A75168331}" srcOrd="1" destOrd="0" presId="urn:microsoft.com/office/officeart/2005/8/layout/process4"/>
-    <dgm:cxn modelId="{90B5D328-8183-4AC0-8131-18F99494B7EF}" type="presOf" srcId="{C0D078F4-8552-4EF1-8466-7539C98E4097}" destId="{FEFDF2CC-EC8F-4D27-8FD9-56E3FA062E03}" srcOrd="0" destOrd="0" presId="urn:microsoft.com/office/officeart/2005/8/layout/process4"/>
-    <dgm:cxn modelId="{81A28A01-5C8A-4EF9-B2AE-D274C8813D6C}" type="presOf" srcId="{60AB443D-825C-43E2-A498-6E3F43C3D956}" destId="{CC4EF816-B4CF-41C2-BE21-793CF87F0FFB}" srcOrd="0" destOrd="0" presId="urn:microsoft.com/office/officeart/2005/8/layout/process4"/>
-    <dgm:cxn modelId="{790C858A-2913-474D-AABF-31ED6F866C6C}" type="presOf" srcId="{D5A7D7AE-248C-4D8B-B8C3-D2D9AFD835CA}" destId="{A760EE1D-0753-4A4E-8EE3-9CE3A651BD3F}" srcOrd="1" destOrd="0" presId="urn:microsoft.com/office/officeart/2005/8/layout/process4"/>
+    <dgm:cxn modelId="{F118A726-BA8D-48C8-AF9D-C8DA8CFEFDF5}" type="presOf" srcId="{DC4CCE76-04C5-4F8E-8EAD-3FE03D932A59}" destId="{900F1A9B-AAC9-4B1D-B944-99BB0295C868}" srcOrd="1" destOrd="0" presId="urn:microsoft.com/office/officeart/2005/8/layout/process4"/>
+    <dgm:cxn modelId="{8557869A-144B-466C-A7A6-32F9C3DAD4A8}" type="presOf" srcId="{D5A7D7AE-248C-4D8B-B8C3-D2D9AFD835CA}" destId="{A760EE1D-0753-4A4E-8EE3-9CE3A651BD3F}" srcOrd="1" destOrd="0" presId="urn:microsoft.com/office/officeart/2005/8/layout/process4"/>
+    <dgm:cxn modelId="{7D294095-ECEF-4452-943D-4700E7AD8705}" type="presOf" srcId="{60AB443D-825C-43E2-A498-6E3F43C3D956}" destId="{CC4EF816-B4CF-41C2-BE21-793CF87F0FFB}" srcOrd="0" destOrd="0" presId="urn:microsoft.com/office/officeart/2005/8/layout/process4"/>
+    <dgm:cxn modelId="{8AB9B0FF-1345-44D7-9D89-E6143427B467}" type="presOf" srcId="{5E343EDE-1A45-40BE-9EAA-2A70B4E0FADE}" destId="{EF69A126-E9FA-48D7-919A-149EBB5A0A75}" srcOrd="0" destOrd="0" presId="urn:microsoft.com/office/officeart/2005/8/layout/process4"/>
+    <dgm:cxn modelId="{0EA4E195-7214-4F62-B827-0C910050A639}" type="presOf" srcId="{EEF97483-7ABE-4386-BA46-B0306B406642}" destId="{7D50C313-12D2-440E-988A-5F6FDE39675B}" srcOrd="0" destOrd="0" presId="urn:microsoft.com/office/officeart/2005/8/layout/process4"/>
+    <dgm:cxn modelId="{E5DCC16B-3583-478E-A2EF-27E0578C7E05}" type="presOf" srcId="{CA7C2B05-04FB-45CD-B12D-BBB69FAD52C7}" destId="{B1702C4B-3C19-44DF-BD49-7B573F8DF153}" srcOrd="0" destOrd="0" presId="urn:microsoft.com/office/officeart/2005/8/layout/process4"/>
+    <dgm:cxn modelId="{C9B59EE5-F7CC-4BE6-9121-1632FF89CEBF}" type="presOf" srcId="{66BA292C-B6A2-4984-B147-FCCC821C5CD5}" destId="{051906E1-FD5D-4298-B3F0-D95A1B680A52}" srcOrd="0" destOrd="0" presId="urn:microsoft.com/office/officeart/2005/8/layout/process4"/>
+    <dgm:cxn modelId="{8B4147F7-6F51-4FF9-9159-55A0B78305B1}" type="presOf" srcId="{09B250FB-1EFC-42F1-AE7E-BDB9F0E6E35A}" destId="{D6AF3F88-3F12-45F2-B87C-E145821ADAB3}" srcOrd="0" destOrd="0" presId="urn:microsoft.com/office/officeart/2005/8/layout/process4"/>
+    <dgm:cxn modelId="{7F6BD074-A088-49A7-8040-E6C636230D97}" type="presOf" srcId="{D5A7D7AE-248C-4D8B-B8C3-D2D9AFD835CA}" destId="{2C84A5A7-D7E2-4E9A-9C94-6441BD85CA71}" srcOrd="0" destOrd="0" presId="urn:microsoft.com/office/officeart/2005/8/layout/process4"/>
     <dgm:cxn modelId="{D35B3C19-231D-4FA9-97AA-B7B793637500}" srcId="{CA7C2B05-04FB-45CD-B12D-BBB69FAD52C7}" destId="{409ABA01-1F31-4EA7-934C-779430417F6C}" srcOrd="0" destOrd="0" parTransId="{F1EFAB1F-2D7D-43B8-AFDA-40A91A5669C6}" sibTransId="{643F2093-C1A3-432A-965C-E5E1B1CD0835}"/>
     <dgm:cxn modelId="{85A83CC9-2393-449E-8E81-EEA1D26BF13E}" srcId="{DC4CCE76-04C5-4F8E-8EAD-3FE03D932A59}" destId="{09B250FB-1EFC-42F1-AE7E-BDB9F0E6E35A}" srcOrd="2" destOrd="0" parTransId="{A739DEF9-3F5D-4272-9757-9F23DCD8FD95}" sibTransId="{F2E2561A-8C7C-42AA-A2B8-1442A48981B3}"/>
     <dgm:cxn modelId="{3BD30581-438C-4878-BC47-EF9A8D4BBA46}" srcId="{66BA292C-B6A2-4984-B147-FCCC821C5CD5}" destId="{F7041BB3-98B1-4259-93FC-4031A645610C}" srcOrd="1" destOrd="0" parTransId="{D18A8FBD-8889-445B-84DB-5FC1DB1DAE50}" sibTransId="{F3DD533C-C488-4B1C-8DDA-1B8BDD880CCC}"/>
-    <dgm:cxn modelId="{13AFA418-1F71-40B5-B90F-A9E16DF2C4E5}" type="presParOf" srcId="{EF69A126-E9FA-48D7-919A-149EBB5A0A75}" destId="{18B80A50-B9F2-4C6C-9794-66682660BB84}" srcOrd="0" destOrd="0" presId="urn:microsoft.com/office/officeart/2005/8/layout/process4"/>
-    <dgm:cxn modelId="{2D24DA78-6CB8-4C7A-80CB-E36F9969E2DB}" type="presParOf" srcId="{18B80A50-B9F2-4C6C-9794-66682660BB84}" destId="{B1702C4B-3C19-44DF-BD49-7B573F8DF153}" srcOrd="0" destOrd="0" presId="urn:microsoft.com/office/officeart/2005/8/layout/process4"/>
-    <dgm:cxn modelId="{89C83A4D-FB4F-489A-B01A-7CF353EA6685}" type="presParOf" srcId="{18B80A50-B9F2-4C6C-9794-66682660BB84}" destId="{2F1A4B7F-E048-4C7D-968E-DE6CFFB7C6B5}" srcOrd="1" destOrd="0" presId="urn:microsoft.com/office/officeart/2005/8/layout/process4"/>
-    <dgm:cxn modelId="{E745D069-4DE3-4EA6-94EE-E3944B336027}" type="presParOf" srcId="{18B80A50-B9F2-4C6C-9794-66682660BB84}" destId="{CD10569D-A485-4EED-A7E4-8846A79F2342}" srcOrd="2" destOrd="0" presId="urn:microsoft.com/office/officeart/2005/8/layout/process4"/>
-    <dgm:cxn modelId="{3C5FB8A7-BA5B-4DA1-9018-8BBD9BDEB394}" type="presParOf" srcId="{CD10569D-A485-4EED-A7E4-8846A79F2342}" destId="{CCEB75BC-0F65-418D-BFB1-5E4355CF120C}" srcOrd="0" destOrd="0" presId="urn:microsoft.com/office/officeart/2005/8/layout/process4"/>
-    <dgm:cxn modelId="{353C711B-9951-40E5-B3F8-A3AE67E38877}" type="presParOf" srcId="{EF69A126-E9FA-48D7-919A-149EBB5A0A75}" destId="{091BFC08-218E-4DB2-BFA9-669BF91781F3}" srcOrd="1" destOrd="0" presId="urn:microsoft.com/office/officeart/2005/8/layout/process4"/>
-    <dgm:cxn modelId="{5DE43AD8-4884-405F-AC86-4DB79FD7DCEE}" type="presParOf" srcId="{EF69A126-E9FA-48D7-919A-149EBB5A0A75}" destId="{BEA09D0F-7F7E-40B7-973D-CCB17A994D43}" srcOrd="2" destOrd="0" presId="urn:microsoft.com/office/officeart/2005/8/layout/process4"/>
-    <dgm:cxn modelId="{1C63FEB3-914F-4C0B-98B0-0A3731A21A00}" type="presParOf" srcId="{BEA09D0F-7F7E-40B7-973D-CCB17A994D43}" destId="{2C84A5A7-D7E2-4E9A-9C94-6441BD85CA71}" srcOrd="0" destOrd="0" presId="urn:microsoft.com/office/officeart/2005/8/layout/process4"/>
-    <dgm:cxn modelId="{94418682-0C8E-4069-A4A9-CF9603C8EBBE}" type="presParOf" srcId="{BEA09D0F-7F7E-40B7-973D-CCB17A994D43}" destId="{A760EE1D-0753-4A4E-8EE3-9CE3A651BD3F}" srcOrd="1" destOrd="0" presId="urn:microsoft.com/office/officeart/2005/8/layout/process4"/>
-    <dgm:cxn modelId="{D06A64C1-6788-4D58-AE2D-AD6EB8D7FFFE}" type="presParOf" srcId="{BEA09D0F-7F7E-40B7-973D-CCB17A994D43}" destId="{595F76FA-080A-4459-A044-69FC78B6CAC5}" srcOrd="2" destOrd="0" presId="urn:microsoft.com/office/officeart/2005/8/layout/process4"/>
-    <dgm:cxn modelId="{F3997BB2-85A8-4B76-9D79-FCBF11797A41}" type="presParOf" srcId="{595F76FA-080A-4459-A044-69FC78B6CAC5}" destId="{F4804002-C50D-421B-9D39-0BC8023F7A90}" srcOrd="0" destOrd="0" presId="urn:microsoft.com/office/officeart/2005/8/layout/process4"/>
-    <dgm:cxn modelId="{C2B69E87-E42B-48B9-845B-BC1E84AB61B0}" type="presParOf" srcId="{EF69A126-E9FA-48D7-919A-149EBB5A0A75}" destId="{83A7BA5F-1752-4C26-8DDB-894F5D341897}" srcOrd="3" destOrd="0" presId="urn:microsoft.com/office/officeart/2005/8/layout/process4"/>
-    <dgm:cxn modelId="{4BD9BD3C-4CBA-4598-8194-FA673E7E42EE}" type="presParOf" srcId="{EF69A126-E9FA-48D7-919A-149EBB5A0A75}" destId="{91AF4E1D-A74D-49C7-A2A2-DA51E95A6125}" srcOrd="4" destOrd="0" presId="urn:microsoft.com/office/officeart/2005/8/layout/process4"/>
-    <dgm:cxn modelId="{1ED3C35B-6BCA-43F6-8271-C6E7A601990B}" type="presParOf" srcId="{91AF4E1D-A74D-49C7-A2A2-DA51E95A6125}" destId="{0AF42C51-D68F-4872-A3B4-E3B51029BB28}" srcOrd="0" destOrd="0" presId="urn:microsoft.com/office/officeart/2005/8/layout/process4"/>
-    <dgm:cxn modelId="{92296119-1FC8-47AC-B6AA-BCBEB8AAAF24}" type="presParOf" srcId="{91AF4E1D-A74D-49C7-A2A2-DA51E95A6125}" destId="{900F1A9B-AAC9-4B1D-B944-99BB0295C868}" srcOrd="1" destOrd="0" presId="urn:microsoft.com/office/officeart/2005/8/layout/process4"/>
-    <dgm:cxn modelId="{F10ACA33-9F59-47A5-B84E-01250514D6B3}" type="presParOf" srcId="{91AF4E1D-A74D-49C7-A2A2-DA51E95A6125}" destId="{4817AC5D-9574-4F27-BF34-41B37BFF685D}" srcOrd="2" destOrd="0" presId="urn:microsoft.com/office/officeart/2005/8/layout/process4"/>
-    <dgm:cxn modelId="{910F8818-4E88-40B2-803B-73946A256150}" type="presParOf" srcId="{4817AC5D-9574-4F27-BF34-41B37BFF685D}" destId="{7F70AE34-DD54-4FF2-B74F-8FFF1E309C1B}" srcOrd="0" destOrd="0" presId="urn:microsoft.com/office/officeart/2005/8/layout/process4"/>
-    <dgm:cxn modelId="{1A70970F-0580-4D5C-8CB3-EA6D11E155FD}" type="presParOf" srcId="{4817AC5D-9574-4F27-BF34-41B37BFF685D}" destId="{FEFDF2CC-EC8F-4D27-8FD9-56E3FA062E03}" srcOrd="1" destOrd="0" presId="urn:microsoft.com/office/officeart/2005/8/layout/process4"/>
-    <dgm:cxn modelId="{674B1445-0754-4ED3-88E9-838CFEF0288D}" type="presParOf" srcId="{4817AC5D-9574-4F27-BF34-41B37BFF685D}" destId="{D6AF3F88-3F12-45F2-B87C-E145821ADAB3}" srcOrd="2" destOrd="0" presId="urn:microsoft.com/office/officeart/2005/8/layout/process4"/>
-    <dgm:cxn modelId="{4AE6E22D-0A99-488B-83E5-E464B32FB7F9}" type="presParOf" srcId="{4817AC5D-9574-4F27-BF34-41B37BFF685D}" destId="{7651CE6A-52B3-406D-8F88-34E55F32D1C0}" srcOrd="3" destOrd="0" presId="urn:microsoft.com/office/officeart/2005/8/layout/process4"/>
-    <dgm:cxn modelId="{B22D6436-5A7C-49A5-A385-D0F8B9D123F9}" type="presParOf" srcId="{EF69A126-E9FA-48D7-919A-149EBB5A0A75}" destId="{F1F898EF-960A-4700-9B9F-09E1C39CCC01}" srcOrd="5" destOrd="0" presId="urn:microsoft.com/office/officeart/2005/8/layout/process4"/>
-    <dgm:cxn modelId="{C4F608F8-78AA-4521-BBF3-E4F1646037C1}" type="presParOf" srcId="{EF69A126-E9FA-48D7-919A-149EBB5A0A75}" destId="{88EA77A7-254D-4432-9827-99490F64B075}" srcOrd="6" destOrd="0" presId="urn:microsoft.com/office/officeart/2005/8/layout/process4"/>
-    <dgm:cxn modelId="{B558BF1E-1AEE-4759-BD1A-E24C5F5D0234}" type="presParOf" srcId="{88EA77A7-254D-4432-9827-99490F64B075}" destId="{051906E1-FD5D-4298-B3F0-D95A1B680A52}" srcOrd="0" destOrd="0" presId="urn:microsoft.com/office/officeart/2005/8/layout/process4"/>
-    <dgm:cxn modelId="{36AB606C-BD13-4589-86C1-C00687BD3036}" type="presParOf" srcId="{88EA77A7-254D-4432-9827-99490F64B075}" destId="{CCB661EB-AFE1-44F6-A4F2-319A75168331}" srcOrd="1" destOrd="0" presId="urn:microsoft.com/office/officeart/2005/8/layout/process4"/>
-    <dgm:cxn modelId="{E7DEEA98-4728-4B6A-94E8-17D1E71308DB}" type="presParOf" srcId="{88EA77A7-254D-4432-9827-99490F64B075}" destId="{C11A0459-36F4-4866-9E40-4116C881FF7B}" srcOrd="2" destOrd="0" presId="urn:microsoft.com/office/officeart/2005/8/layout/process4"/>
-    <dgm:cxn modelId="{CE8C8899-BAE6-4080-8339-DE222AFD3C8B}" type="presParOf" srcId="{C11A0459-36F4-4866-9E40-4116C881FF7B}" destId="{CC4EF816-B4CF-41C2-BE21-793CF87F0FFB}" srcOrd="0" destOrd="0" presId="urn:microsoft.com/office/officeart/2005/8/layout/process4"/>
-    <dgm:cxn modelId="{717A1A0B-223E-4CC5-94CF-57BF8017947D}" type="presParOf" srcId="{C11A0459-36F4-4866-9E40-4116C881FF7B}" destId="{BC19873B-BBED-4FC7-AE70-71EAD60AE790}" srcOrd="1" destOrd="0" presId="urn:microsoft.com/office/officeart/2005/8/layout/process4"/>
-    <dgm:cxn modelId="{CEB20BD1-C71E-4579-B1D9-C0B6828260C3}" type="presParOf" srcId="{C11A0459-36F4-4866-9E40-4116C881FF7B}" destId="{7D50C313-12D2-440E-988A-5F6FDE39675B}" srcOrd="2" destOrd="0" presId="urn:microsoft.com/office/officeart/2005/8/layout/process4"/>
+    <dgm:cxn modelId="{6A1D1183-3069-4726-9ADE-68290F1E3F4A}" type="presOf" srcId="{F7041BB3-98B1-4259-93FC-4031A645610C}" destId="{BC19873B-BBED-4FC7-AE70-71EAD60AE790}" srcOrd="0" destOrd="0" presId="urn:microsoft.com/office/officeart/2005/8/layout/process4"/>
+    <dgm:cxn modelId="{60A8BB9D-DFD1-441E-B446-ACA50A150923}" type="presParOf" srcId="{EF69A126-E9FA-48D7-919A-149EBB5A0A75}" destId="{18B80A50-B9F2-4C6C-9794-66682660BB84}" srcOrd="0" destOrd="0" presId="urn:microsoft.com/office/officeart/2005/8/layout/process4"/>
+    <dgm:cxn modelId="{FD0D72C4-2FCC-4F44-AC08-5130BF56A677}" type="presParOf" srcId="{18B80A50-B9F2-4C6C-9794-66682660BB84}" destId="{B1702C4B-3C19-44DF-BD49-7B573F8DF153}" srcOrd="0" destOrd="0" presId="urn:microsoft.com/office/officeart/2005/8/layout/process4"/>
+    <dgm:cxn modelId="{F336D87F-DB1F-4EFA-8FD4-E97B79E6EA65}" type="presParOf" srcId="{18B80A50-B9F2-4C6C-9794-66682660BB84}" destId="{2F1A4B7F-E048-4C7D-968E-DE6CFFB7C6B5}" srcOrd="1" destOrd="0" presId="urn:microsoft.com/office/officeart/2005/8/layout/process4"/>
+    <dgm:cxn modelId="{F86FE702-DF00-4B00-A009-DE114EB754D7}" type="presParOf" srcId="{18B80A50-B9F2-4C6C-9794-66682660BB84}" destId="{CD10569D-A485-4EED-A7E4-8846A79F2342}" srcOrd="2" destOrd="0" presId="urn:microsoft.com/office/officeart/2005/8/layout/process4"/>
+    <dgm:cxn modelId="{4C6936CF-F83A-494B-B881-92565D5DCDD2}" type="presParOf" srcId="{CD10569D-A485-4EED-A7E4-8846A79F2342}" destId="{CCEB75BC-0F65-418D-BFB1-5E4355CF120C}" srcOrd="0" destOrd="0" presId="urn:microsoft.com/office/officeart/2005/8/layout/process4"/>
+    <dgm:cxn modelId="{27905A1A-A4B3-4631-9DB6-9E02E17E234C}" type="presParOf" srcId="{EF69A126-E9FA-48D7-919A-149EBB5A0A75}" destId="{091BFC08-218E-4DB2-BFA9-669BF91781F3}" srcOrd="1" destOrd="0" presId="urn:microsoft.com/office/officeart/2005/8/layout/process4"/>
+    <dgm:cxn modelId="{7E4C7FC2-303F-482A-9FD7-02C0C55EB359}" type="presParOf" srcId="{EF69A126-E9FA-48D7-919A-149EBB5A0A75}" destId="{BEA09D0F-7F7E-40B7-973D-CCB17A994D43}" srcOrd="2" destOrd="0" presId="urn:microsoft.com/office/officeart/2005/8/layout/process4"/>
+    <dgm:cxn modelId="{3B2E72B5-A6B6-4C84-BB6C-C9947887EED1}" type="presParOf" srcId="{BEA09D0F-7F7E-40B7-973D-CCB17A994D43}" destId="{2C84A5A7-D7E2-4E9A-9C94-6441BD85CA71}" srcOrd="0" destOrd="0" presId="urn:microsoft.com/office/officeart/2005/8/layout/process4"/>
+    <dgm:cxn modelId="{88B5C7EC-9699-40F3-B405-1BE37876BC53}" type="presParOf" srcId="{BEA09D0F-7F7E-40B7-973D-CCB17A994D43}" destId="{A760EE1D-0753-4A4E-8EE3-9CE3A651BD3F}" srcOrd="1" destOrd="0" presId="urn:microsoft.com/office/officeart/2005/8/layout/process4"/>
+    <dgm:cxn modelId="{4C5E73F3-9AF7-4D5D-9186-B5B4895D46C5}" type="presParOf" srcId="{BEA09D0F-7F7E-40B7-973D-CCB17A994D43}" destId="{595F76FA-080A-4459-A044-69FC78B6CAC5}" srcOrd="2" destOrd="0" presId="urn:microsoft.com/office/officeart/2005/8/layout/process4"/>
+    <dgm:cxn modelId="{49DE8529-E18D-47EA-8F9B-137E8E54A46A}" type="presParOf" srcId="{595F76FA-080A-4459-A044-69FC78B6CAC5}" destId="{F4804002-C50D-421B-9D39-0BC8023F7A90}" srcOrd="0" destOrd="0" presId="urn:microsoft.com/office/officeart/2005/8/layout/process4"/>
+    <dgm:cxn modelId="{999CA469-8AA8-4AD6-A414-8B78A856503F}" type="presParOf" srcId="{EF69A126-E9FA-48D7-919A-149EBB5A0A75}" destId="{83A7BA5F-1752-4C26-8DDB-894F5D341897}" srcOrd="3" destOrd="0" presId="urn:microsoft.com/office/officeart/2005/8/layout/process4"/>
+    <dgm:cxn modelId="{06D59C8F-06F7-4838-B44A-D8801DD5436C}" type="presParOf" srcId="{EF69A126-E9FA-48D7-919A-149EBB5A0A75}" destId="{91AF4E1D-A74D-49C7-A2A2-DA51E95A6125}" srcOrd="4" destOrd="0" presId="urn:microsoft.com/office/officeart/2005/8/layout/process4"/>
+    <dgm:cxn modelId="{968B8E84-C40F-446B-9CAA-2DB5CE87EB95}" type="presParOf" srcId="{91AF4E1D-A74D-49C7-A2A2-DA51E95A6125}" destId="{0AF42C51-D68F-4872-A3B4-E3B51029BB28}" srcOrd="0" destOrd="0" presId="urn:microsoft.com/office/officeart/2005/8/layout/process4"/>
+    <dgm:cxn modelId="{EB4ADA52-9D9E-427B-BC67-97D61B3BBAC6}" type="presParOf" srcId="{91AF4E1D-A74D-49C7-A2A2-DA51E95A6125}" destId="{900F1A9B-AAC9-4B1D-B944-99BB0295C868}" srcOrd="1" destOrd="0" presId="urn:microsoft.com/office/officeart/2005/8/layout/process4"/>
+    <dgm:cxn modelId="{224725BD-B58B-46C2-93CD-620277BA708D}" type="presParOf" srcId="{91AF4E1D-A74D-49C7-A2A2-DA51E95A6125}" destId="{4817AC5D-9574-4F27-BF34-41B37BFF685D}" srcOrd="2" destOrd="0" presId="urn:microsoft.com/office/officeart/2005/8/layout/process4"/>
+    <dgm:cxn modelId="{3944914C-99B3-472C-9BCC-F327892AC2C8}" type="presParOf" srcId="{4817AC5D-9574-4F27-BF34-41B37BFF685D}" destId="{7F70AE34-DD54-4FF2-B74F-8FFF1E309C1B}" srcOrd="0" destOrd="0" presId="urn:microsoft.com/office/officeart/2005/8/layout/process4"/>
+    <dgm:cxn modelId="{AB3E4790-D201-4B37-9D4B-DD0328FB6074}" type="presParOf" srcId="{4817AC5D-9574-4F27-BF34-41B37BFF685D}" destId="{FEFDF2CC-EC8F-4D27-8FD9-56E3FA062E03}" srcOrd="1" destOrd="0" presId="urn:microsoft.com/office/officeart/2005/8/layout/process4"/>
+    <dgm:cxn modelId="{E28F40E3-C9AB-4A47-9526-F95EA3C5156A}" type="presParOf" srcId="{4817AC5D-9574-4F27-BF34-41B37BFF685D}" destId="{D6AF3F88-3F12-45F2-B87C-E145821ADAB3}" srcOrd="2" destOrd="0" presId="urn:microsoft.com/office/officeart/2005/8/layout/process4"/>
+    <dgm:cxn modelId="{E648D7FC-C8E0-47F9-8CCC-4A47266461AD}" type="presParOf" srcId="{4817AC5D-9574-4F27-BF34-41B37BFF685D}" destId="{7651CE6A-52B3-406D-8F88-34E55F32D1C0}" srcOrd="3" destOrd="0" presId="urn:microsoft.com/office/officeart/2005/8/layout/process4"/>
+    <dgm:cxn modelId="{4B1476CB-32E4-4E37-8038-8028D87E53F4}" type="presParOf" srcId="{EF69A126-E9FA-48D7-919A-149EBB5A0A75}" destId="{F1F898EF-960A-4700-9B9F-09E1C39CCC01}" srcOrd="5" destOrd="0" presId="urn:microsoft.com/office/officeart/2005/8/layout/process4"/>
+    <dgm:cxn modelId="{D2CCEF6D-518A-4533-9081-11EF9B1B8F7F}" type="presParOf" srcId="{EF69A126-E9FA-48D7-919A-149EBB5A0A75}" destId="{88EA77A7-254D-4432-9827-99490F64B075}" srcOrd="6" destOrd="0" presId="urn:microsoft.com/office/officeart/2005/8/layout/process4"/>
+    <dgm:cxn modelId="{F83108D5-E5AE-41B4-AAD0-5C3C95715B3C}" type="presParOf" srcId="{88EA77A7-254D-4432-9827-99490F64B075}" destId="{051906E1-FD5D-4298-B3F0-D95A1B680A52}" srcOrd="0" destOrd="0" presId="urn:microsoft.com/office/officeart/2005/8/layout/process4"/>
+    <dgm:cxn modelId="{A455E856-CA50-4573-93A9-848555881012}" type="presParOf" srcId="{88EA77A7-254D-4432-9827-99490F64B075}" destId="{CCB661EB-AFE1-44F6-A4F2-319A75168331}" srcOrd="1" destOrd="0" presId="urn:microsoft.com/office/officeart/2005/8/layout/process4"/>
+    <dgm:cxn modelId="{4556DD22-D05D-4E8F-BD86-37C98E71AC18}" type="presParOf" srcId="{88EA77A7-254D-4432-9827-99490F64B075}" destId="{C11A0459-36F4-4866-9E40-4116C881FF7B}" srcOrd="2" destOrd="0" presId="urn:microsoft.com/office/officeart/2005/8/layout/process4"/>
+    <dgm:cxn modelId="{698CD94A-69B7-45D2-A49A-6202DF934608}" type="presParOf" srcId="{C11A0459-36F4-4866-9E40-4116C881FF7B}" destId="{CC4EF816-B4CF-41C2-BE21-793CF87F0FFB}" srcOrd="0" destOrd="0" presId="urn:microsoft.com/office/officeart/2005/8/layout/process4"/>
+    <dgm:cxn modelId="{E03EACDA-AB4E-4D3B-AA73-6B5F12217E79}" type="presParOf" srcId="{C11A0459-36F4-4866-9E40-4116C881FF7B}" destId="{BC19873B-BBED-4FC7-AE70-71EAD60AE790}" srcOrd="1" destOrd="0" presId="urn:microsoft.com/office/officeart/2005/8/layout/process4"/>
+    <dgm:cxn modelId="{714F2AB2-AFAF-4877-B650-97FADE973AB1}" type="presParOf" srcId="{C11A0459-36F4-4866-9E40-4116C881FF7B}" destId="{7D50C313-12D2-440E-988A-5F6FDE39675B}" srcOrd="2" destOrd="0" presId="urn:microsoft.com/office/officeart/2005/8/layout/process4"/>
   </dgm:cxnLst>
   <dgm:bg/>
   <dgm:whole/>
@@ -37962,7 +37963,7 @@
 </file>
 
 <file path=customXml/itemProps1.xml><?xml version="1.0" encoding="utf-8"?>
-<ds:datastoreItem xmlns:ds="http://schemas.openxmlformats.org/officeDocument/2006/customXml" ds:itemID="{A5081BD8-F87B-4DD3-9A35-DC792B2B3B6A}">
+<ds:datastoreItem xmlns:ds="http://schemas.openxmlformats.org/officeDocument/2006/customXml" ds:itemID="{8707696F-E642-4616-B985-F20693203BE8}">
   <ds:schemaRefs>
     <ds:schemaRef ds:uri="http://schemas.openxmlformats.org/officeDocument/2006/bibliography"/>
   </ds:schemaRefs>

</xml_diff>